<commit_message>
removed MS Word tmp file from repo.
</commit_message>
<xml_diff>
--- a/LLD/CSCMatch-LLD.docx
+++ b/LLD/CSCMatch-LLD.docx
@@ -80,6 +80,8 @@
       <w:pPr>
         <w:jc w:val="center"/>
       </w:pPr>
+      <w:bookmarkStart w:id="0" w:name="_GoBack"/>
+      <w:bookmarkEnd w:id="0"/>
     </w:p>
     <w:p>
       <w:pPr>
@@ -128,11 +130,14 @@
       <w:pPr>
         <w:pStyle w:val="Heading1"/>
       </w:pPr>
+      <w:proofErr w:type="spellStart"/>
       <w:r>
         <w:lastRenderedPageBreak/>
-        <w:t>Menu</w:t>
-      </w:r>
-    </w:p>
+        <w:t>CSCMatch</w:t>
+      </w:r>
+      <w:proofErr w:type="spellEnd"/>
+    </w:p>
+    <w:p/>
     <w:p>
       <w:pPr>
         <w:pStyle w:val="Heading2"/>
@@ -140,7 +145,7 @@
       <w:proofErr w:type="spellStart"/>
       <w:proofErr w:type="gramStart"/>
       <w:r>
-        <w:t>showMenu</w:t>
+        <w:t>CSCMatch</w:t>
       </w:r>
       <w:proofErr w:type="spellEnd"/>
       <w:r>
@@ -151,15 +156,49 @@
         <w:t>)</w:t>
       </w:r>
     </w:p>
-    <w:p/>
+    <w:p>
+      <w:pPr>
+        <w:ind w:firstLine="720"/>
+      </w:pPr>
+      <w:r>
+        <w:t xml:space="preserve">SET </w:t>
+      </w:r>
+      <w:proofErr w:type="spellStart"/>
+      <w:r>
+        <w:t>menuInput</w:t>
+      </w:r>
+      <w:proofErr w:type="spellEnd"/>
+      <w:r>
+        <w:t xml:space="preserve"> to NULL</w:t>
+      </w:r>
+    </w:p>
     <w:p>
       <w:pPr>
         <w:pStyle w:val="Heading2"/>
       </w:pPr>
+      <w:proofErr w:type="gramStart"/>
+      <w:r>
+        <w:t>Main</w:t>
+      </w:r>
+      <w:r>
+        <w:t>(</w:t>
+      </w:r>
+      <w:proofErr w:type="gramEnd"/>
+      <w:r>
+        <w:t>)</w:t>
+      </w:r>
+    </w:p>
+    <w:p>
+      <w:r>
+        <w:tab/>
+      </w:r>
+      <w:r>
+        <w:t xml:space="preserve">NEW </w:t>
+      </w:r>
       <w:proofErr w:type="spellStart"/>
       <w:proofErr w:type="gramStart"/>
       <w:r>
-        <w:t>loadMembers</w:t>
+        <w:t>CSCMatch</w:t>
       </w:r>
       <w:proofErr w:type="spellEnd"/>
       <w:r>
@@ -170,15 +209,29 @@
         <w:t>)</w:t>
       </w:r>
     </w:p>
-    <w:p/>
-    <w:p>
-      <w:pPr>
-        <w:pStyle w:val="Heading2"/>
+    <w:p>
+      <w:pPr>
+        <w:ind w:firstLine="360"/>
+      </w:pPr>
+      <w:r>
+        <w:tab/>
+      </w:r>
+      <w:r>
+        <w:t>DO</w:t>
+      </w:r>
+    </w:p>
+    <w:p>
+      <w:pPr>
+        <w:pStyle w:val="ListParagraph"/>
+        <w:numPr>
+          <w:ilvl w:val="0"/>
+          <w:numId w:val="6"/>
+        </w:numPr>
       </w:pPr>
       <w:proofErr w:type="spellStart"/>
       <w:proofErr w:type="gramStart"/>
       <w:r>
-        <w:t>saveMembers</w:t>
+        <w:t>showMenu</w:t>
       </w:r>
       <w:proofErr w:type="spellEnd"/>
       <w:r>
@@ -189,7 +242,31 @@
         <w:t>)</w:t>
       </w:r>
     </w:p>
-    <w:p/>
+    <w:p>
+      <w:pPr>
+        <w:ind w:left="720"/>
+      </w:pPr>
+      <w:r>
+        <w:t>WHILE</w:t>
+      </w:r>
+    </w:p>
+    <w:p>
+      <w:pPr>
+        <w:pStyle w:val="ListParagraph"/>
+        <w:numPr>
+          <w:ilvl w:val="0"/>
+          <w:numId w:val="6"/>
+        </w:numPr>
+      </w:pPr>
+      <w:proofErr w:type="spellStart"/>
+      <w:r>
+        <w:t>menuInput</w:t>
+      </w:r>
+      <w:proofErr w:type="spellEnd"/>
+      <w:r>
+        <w:t xml:space="preserve"> DOES NOT EQUAL x or exit</w:t>
+      </w:r>
+    </w:p>
     <w:p>
       <w:pPr>
         <w:pStyle w:val="Heading2"/>
@@ -197,7 +274,7 @@
       <w:proofErr w:type="spellStart"/>
       <w:proofErr w:type="gramStart"/>
       <w:r>
-        <w:t>listMembers</w:t>
+        <w:t>showMenu</w:t>
       </w:r>
       <w:proofErr w:type="spellEnd"/>
       <w:r>
@@ -208,7 +285,22 @@
         <w:t>)</w:t>
       </w:r>
     </w:p>
-    <w:p/>
+    <w:p>
+      <w:pPr>
+        <w:ind w:firstLine="720"/>
+      </w:pPr>
+      <w:r>
+        <w:t>PRINT menu options</w:t>
+      </w:r>
+    </w:p>
+    <w:p>
+      <w:pPr>
+        <w:ind w:firstLine="720"/>
+      </w:pPr>
+      <w:r>
+        <w:t>RETURN user input</w:t>
+      </w:r>
+    </w:p>
     <w:p>
       <w:pPr>
         <w:pStyle w:val="Heading2"/>
@@ -216,7 +308,7 @@
       <w:proofErr w:type="spellStart"/>
       <w:proofErr w:type="gramStart"/>
       <w:r>
-        <w:t>addMember</w:t>
+        <w:t>loadMembers</w:t>
       </w:r>
       <w:proofErr w:type="spellEnd"/>
       <w:r>
@@ -227,7 +319,48 @@
         <w:t>)</w:t>
       </w:r>
     </w:p>
-    <w:p/>
+    <w:p>
+      <w:pPr>
+        <w:ind w:firstLine="720"/>
+      </w:pPr>
+      <w:r>
+        <w:t>OPEN Members</w:t>
+      </w:r>
+      <w:r>
+        <w:t xml:space="preserve"> </w:t>
+      </w:r>
+      <w:r>
+        <w:t>File</w:t>
+      </w:r>
+    </w:p>
+    <w:p>
+      <w:pPr>
+        <w:ind w:firstLine="720"/>
+      </w:pPr>
+      <w:r>
+        <w:t>DESERIALIZE data</w:t>
+      </w:r>
+    </w:p>
+    <w:p>
+      <w:pPr>
+        <w:ind w:firstLine="720"/>
+      </w:pPr>
+      <w:r>
+        <w:t>FOREACH member in data</w:t>
+      </w:r>
+    </w:p>
+    <w:p>
+      <w:pPr>
+        <w:pStyle w:val="ListParagraph"/>
+        <w:numPr>
+          <w:ilvl w:val="0"/>
+          <w:numId w:val="4"/>
+        </w:numPr>
+      </w:pPr>
+      <w:r>
+        <w:t>INSTANTIATE member</w:t>
+      </w:r>
+    </w:p>
     <w:p>
       <w:pPr>
         <w:pStyle w:val="Heading2"/>
@@ -235,7 +368,7 @@
       <w:proofErr w:type="spellStart"/>
       <w:proofErr w:type="gramStart"/>
       <w:r>
-        <w:t>removeMember</w:t>
+        <w:t>saveMembers</w:t>
       </w:r>
       <w:proofErr w:type="spellEnd"/>
       <w:r>
@@ -246,7 +379,52 @@
         <w:t>)</w:t>
       </w:r>
     </w:p>
-    <w:p/>
+    <w:p>
+      <w:r>
+        <w:tab/>
+        <w:t>OPEN Members File</w:t>
+      </w:r>
+    </w:p>
+    <w:p>
+      <w:pPr>
+        <w:ind w:firstLine="720"/>
+      </w:pPr>
+      <w:r>
+        <w:t>FOREACH Member in members</w:t>
+      </w:r>
+    </w:p>
+    <w:p>
+      <w:pPr>
+        <w:pStyle w:val="ListParagraph"/>
+        <w:numPr>
+          <w:ilvl w:val="0"/>
+          <w:numId w:val="4"/>
+        </w:numPr>
+      </w:pPr>
+      <w:r>
+        <w:t>SERIALIZE Member</w:t>
+      </w:r>
+    </w:p>
+    <w:p>
+      <w:pPr>
+        <w:pStyle w:val="ListParagraph"/>
+        <w:numPr>
+          <w:ilvl w:val="0"/>
+          <w:numId w:val="4"/>
+        </w:numPr>
+      </w:pPr>
+      <w:r>
+        <w:t>WRITE serialized Member to file</w:t>
+      </w:r>
+    </w:p>
+    <w:p>
+      <w:pPr>
+        <w:ind w:left="720"/>
+      </w:pPr>
+      <w:r>
+        <w:t>CLOSE Members File</w:t>
+      </w:r>
+    </w:p>
     <w:p>
       <w:pPr>
         <w:pStyle w:val="Heading2"/>
@@ -254,6 +432,89 @@
       <w:proofErr w:type="spellStart"/>
       <w:proofErr w:type="gramStart"/>
       <w:r>
+        <w:t>listMembers</w:t>
+      </w:r>
+      <w:proofErr w:type="spellEnd"/>
+      <w:r>
+        <w:t>(</w:t>
+      </w:r>
+      <w:proofErr w:type="gramEnd"/>
+      <w:r>
+        <w:t>)</w:t>
+      </w:r>
+    </w:p>
+    <w:p>
+      <w:r>
+        <w:tab/>
+        <w:t>FOREACH Member in members</w:t>
+      </w:r>
+    </w:p>
+    <w:p>
+      <w:pPr>
+        <w:pStyle w:val="ListParagraph"/>
+        <w:numPr>
+          <w:ilvl w:val="0"/>
+          <w:numId w:val="7"/>
+        </w:numPr>
+      </w:pPr>
+      <w:r>
+        <w:t xml:space="preserve">PRINT </w:t>
+      </w:r>
+      <w:proofErr w:type="spellStart"/>
+      <w:r>
+        <w:t>Member.toString</w:t>
+      </w:r>
+      <w:proofErr w:type="spellEnd"/>
+      <w:r>
+        <w:t>()</w:t>
+      </w:r>
+    </w:p>
+    <w:p>
+      <w:pPr>
+        <w:pStyle w:val="Heading2"/>
+      </w:pPr>
+      <w:proofErr w:type="spellStart"/>
+      <w:proofErr w:type="gramStart"/>
+      <w:r>
+        <w:t>addMember</w:t>
+      </w:r>
+      <w:proofErr w:type="spellEnd"/>
+      <w:r>
+        <w:t>(</w:t>
+      </w:r>
+      <w:proofErr w:type="gramEnd"/>
+      <w:r>
+        <w:t>)</w:t>
+      </w:r>
+    </w:p>
+    <w:p/>
+    <w:p>
+      <w:pPr>
+        <w:pStyle w:val="Heading2"/>
+      </w:pPr>
+      <w:proofErr w:type="spellStart"/>
+      <w:proofErr w:type="gramStart"/>
+      <w:r>
+        <w:t>removeMember</w:t>
+      </w:r>
+      <w:proofErr w:type="spellEnd"/>
+      <w:r>
+        <w:t>(</w:t>
+      </w:r>
+      <w:proofErr w:type="gramEnd"/>
+      <w:r>
+        <w:t>)</w:t>
+      </w:r>
+    </w:p>
+    <w:p/>
+    <w:p>
+      <w:pPr>
+        <w:pStyle w:val="Heading2"/>
+      </w:pPr>
+      <w:proofErr w:type="spellStart"/>
+      <w:proofErr w:type="gramStart"/>
+      <w:r>
+        <w:lastRenderedPageBreak/>
         <w:t>listMember</w:t>
       </w:r>
       <w:proofErr w:type="spellEnd"/>
@@ -298,6 +559,20 @@
       <w:pPr>
         <w:pStyle w:val="Heading2"/>
       </w:pPr>
+      <w:proofErr w:type="gramStart"/>
+      <w:r>
+        <w:t>Member(</w:t>
+      </w:r>
+      <w:proofErr w:type="gramEnd"/>
+      <w:r>
+        <w:t>)</w:t>
+      </w:r>
+    </w:p>
+    <w:p/>
+    <w:p>
+      <w:pPr>
+        <w:pStyle w:val="Heading2"/>
+      </w:pPr>
       <w:proofErr w:type="spellStart"/>
       <w:proofErr w:type="gramStart"/>
       <w:r>
@@ -391,10 +666,7 @@
         <w:t>(member)</w:t>
       </w:r>
     </w:p>
-    <w:p>
-      <w:bookmarkStart w:id="0" w:name="_GoBack"/>
-      <w:bookmarkEnd w:id="0"/>
-    </w:p>
+    <w:p/>
     <w:p>
       <w:pPr>
         <w:pStyle w:val="Heading2"/>
@@ -406,6 +678,49 @@
       <w:proofErr w:type="spellEnd"/>
       <w:r>
         <w:t>(number)</w:t>
+      </w:r>
+    </w:p>
+    <w:p>
+      <w:pPr>
+        <w:rPr>
+          <w:rFonts w:asciiTheme="majorHAnsi" w:eastAsiaTheme="majorEastAsia" w:hAnsiTheme="majorHAnsi" w:cstheme="majorBidi"/>
+          <w:color w:val="2F5496" w:themeColor="accent1" w:themeShade="BF"/>
+          <w:sz w:val="26"/>
+          <w:szCs w:val="26"/>
+        </w:rPr>
+      </w:pPr>
+      <w:r>
+        <w:br w:type="page"/>
+      </w:r>
+    </w:p>
+    <w:p>
+      <w:pPr>
+        <w:pStyle w:val="Heading1"/>
+      </w:pPr>
+      <w:r>
+        <w:lastRenderedPageBreak/>
+        <w:t>Interest</w:t>
+      </w:r>
+    </w:p>
+    <w:p>
+      <w:pPr>
+        <w:pStyle w:val="Heading2"/>
+      </w:pPr>
+      <w:proofErr w:type="gramStart"/>
+      <w:r>
+        <w:t>Interest(</w:t>
+      </w:r>
+      <w:proofErr w:type="gramEnd"/>
+      <w:r>
+        <w:t xml:space="preserve">topic: String, level: </w:t>
+      </w:r>
+      <w:proofErr w:type="spellStart"/>
+      <w:r>
+        <w:t>int</w:t>
+      </w:r>
+      <w:proofErr w:type="spellEnd"/>
+      <w:r>
+        <w:t>)</w:t>
       </w:r>
     </w:p>
     <w:sectPr>
@@ -416,6 +731,823 @@
     </w:sectPr>
   </w:body>
 </w:document>
+</file>
+
+<file path=word/numbering.xml><?xml version="1.0" encoding="utf-8"?>
+<w:numbering xmlns:wpc="http://schemas.microsoft.com/office/word/2010/wordprocessingCanvas" xmlns:cx="http://schemas.microsoft.com/office/drawing/2014/chartex" xmlns:cx1="http://schemas.microsoft.com/office/drawing/2015/9/8/chartex" xmlns:cx2="http://schemas.microsoft.com/office/drawing/2015/10/21/chartex" xmlns:cx3="http://schemas.microsoft.com/office/drawing/2016/5/9/chartex" xmlns:cx4="http://schemas.microsoft.com/office/drawing/2016/5/10/chartex" xmlns:cx5="http://schemas.microsoft.com/office/drawing/2016/5/11/chartex" xmlns:cx6="http://schemas.microsoft.com/office/drawing/2016/5/12/chartex" xmlns:cx7="http://schemas.microsoft.com/office/drawing/2016/5/13/chartex" xmlns:cx8="http://schemas.microsoft.com/office/drawing/2016/5/14/chartex" xmlns:mc="http://schemas.openxmlformats.org/markup-compatibility/2006" xmlns:aink="http://schemas.microsoft.com/office/drawing/2016/ink" xmlns:am3d="http://schemas.microsoft.com/office/drawing/2017/model3d" xmlns:o="urn:schemas-microsoft-com:office:office" xmlns:r="http://schemas.openxmlformats.org/officeDocument/2006/relationships" xmlns:m="http://schemas.openxmlformats.org/officeDocument/2006/math" xmlns:v="urn:schemas-microsoft-com:vml" xmlns:wp14="http://schemas.microsoft.com/office/word/2010/wordprocessingDrawing" xmlns:wp="http://schemas.openxmlformats.org/drawingml/2006/wordprocessingDrawing" xmlns:w10="urn:schemas-microsoft-com:office:word" xmlns:w="http://schemas.openxmlformats.org/wordprocessingml/2006/main" xmlns:w14="http://schemas.microsoft.com/office/word/2010/wordml" xmlns:w15="http://schemas.microsoft.com/office/word/2012/wordml" xmlns:w16cid="http://schemas.microsoft.com/office/word/2016/wordml/cid" xmlns:w16se="http://schemas.microsoft.com/office/word/2015/wordml/symex" xmlns:wpg="http://schemas.microsoft.com/office/word/2010/wordprocessingGroup" xmlns:wpi="http://schemas.microsoft.com/office/word/2010/wordprocessingInk" xmlns:wne="http://schemas.microsoft.com/office/word/2006/wordml" xmlns:wps="http://schemas.microsoft.com/office/word/2010/wordprocessingShape" mc:Ignorable="w14 w15 w16se w16cid wp14">
+  <w:abstractNum w:abstractNumId="0" w15:restartNumberingAfterBreak="0">
+    <w:nsid w:val="05C04F15"/>
+    <w:multiLevelType w:val="hybridMultilevel"/>
+    <w:tmpl w:val="93CED52E"/>
+    <w:lvl w:ilvl="0" w:tplc="0409000B">
+      <w:start w:val="1"/>
+      <w:numFmt w:val="bullet"/>
+      <w:lvlText w:val=""/>
+      <w:lvlJc w:val="left"/>
+      <w:pPr>
+        <w:ind w:left="1080" w:hanging="360"/>
+      </w:pPr>
+      <w:rPr>
+        <w:rFonts w:ascii="Wingdings" w:hAnsi="Wingdings" w:hint="default"/>
+      </w:rPr>
+    </w:lvl>
+    <w:lvl w:ilvl="1" w:tplc="04090003">
+      <w:start w:val="1"/>
+      <w:numFmt w:val="bullet"/>
+      <w:lvlText w:val="o"/>
+      <w:lvlJc w:val="left"/>
+      <w:pPr>
+        <w:ind w:left="1800" w:hanging="360"/>
+      </w:pPr>
+      <w:rPr>
+        <w:rFonts w:ascii="Courier New" w:hAnsi="Courier New" w:cs="Courier New" w:hint="default"/>
+      </w:rPr>
+    </w:lvl>
+    <w:lvl w:ilvl="2" w:tplc="04090005" w:tentative="1">
+      <w:start w:val="1"/>
+      <w:numFmt w:val="bullet"/>
+      <w:lvlText w:val=""/>
+      <w:lvlJc w:val="left"/>
+      <w:pPr>
+        <w:ind w:left="2520" w:hanging="360"/>
+      </w:pPr>
+      <w:rPr>
+        <w:rFonts w:ascii="Wingdings" w:hAnsi="Wingdings" w:hint="default"/>
+      </w:rPr>
+    </w:lvl>
+    <w:lvl w:ilvl="3" w:tplc="04090001" w:tentative="1">
+      <w:start w:val="1"/>
+      <w:numFmt w:val="bullet"/>
+      <w:lvlText w:val=""/>
+      <w:lvlJc w:val="left"/>
+      <w:pPr>
+        <w:ind w:left="3240" w:hanging="360"/>
+      </w:pPr>
+      <w:rPr>
+        <w:rFonts w:ascii="Symbol" w:hAnsi="Symbol" w:hint="default"/>
+      </w:rPr>
+    </w:lvl>
+    <w:lvl w:ilvl="4" w:tplc="04090003" w:tentative="1">
+      <w:start w:val="1"/>
+      <w:numFmt w:val="bullet"/>
+      <w:lvlText w:val="o"/>
+      <w:lvlJc w:val="left"/>
+      <w:pPr>
+        <w:ind w:left="3960" w:hanging="360"/>
+      </w:pPr>
+      <w:rPr>
+        <w:rFonts w:ascii="Courier New" w:hAnsi="Courier New" w:cs="Courier New" w:hint="default"/>
+      </w:rPr>
+    </w:lvl>
+    <w:lvl w:ilvl="5" w:tplc="04090005" w:tentative="1">
+      <w:start w:val="1"/>
+      <w:numFmt w:val="bullet"/>
+      <w:lvlText w:val=""/>
+      <w:lvlJc w:val="left"/>
+      <w:pPr>
+        <w:ind w:left="4680" w:hanging="360"/>
+      </w:pPr>
+      <w:rPr>
+        <w:rFonts w:ascii="Wingdings" w:hAnsi="Wingdings" w:hint="default"/>
+      </w:rPr>
+    </w:lvl>
+    <w:lvl w:ilvl="6" w:tplc="04090001" w:tentative="1">
+      <w:start w:val="1"/>
+      <w:numFmt w:val="bullet"/>
+      <w:lvlText w:val=""/>
+      <w:lvlJc w:val="left"/>
+      <w:pPr>
+        <w:ind w:left="5400" w:hanging="360"/>
+      </w:pPr>
+      <w:rPr>
+        <w:rFonts w:ascii="Symbol" w:hAnsi="Symbol" w:hint="default"/>
+      </w:rPr>
+    </w:lvl>
+    <w:lvl w:ilvl="7" w:tplc="04090003" w:tentative="1">
+      <w:start w:val="1"/>
+      <w:numFmt w:val="bullet"/>
+      <w:lvlText w:val="o"/>
+      <w:lvlJc w:val="left"/>
+      <w:pPr>
+        <w:ind w:left="6120" w:hanging="360"/>
+      </w:pPr>
+      <w:rPr>
+        <w:rFonts w:ascii="Courier New" w:hAnsi="Courier New" w:cs="Courier New" w:hint="default"/>
+      </w:rPr>
+    </w:lvl>
+    <w:lvl w:ilvl="8" w:tplc="04090005" w:tentative="1">
+      <w:start w:val="1"/>
+      <w:numFmt w:val="bullet"/>
+      <w:lvlText w:val=""/>
+      <w:lvlJc w:val="left"/>
+      <w:pPr>
+        <w:ind w:left="6840" w:hanging="360"/>
+      </w:pPr>
+      <w:rPr>
+        <w:rFonts w:ascii="Wingdings" w:hAnsi="Wingdings" w:hint="default"/>
+      </w:rPr>
+    </w:lvl>
+  </w:abstractNum>
+  <w:abstractNum w:abstractNumId="1" w15:restartNumberingAfterBreak="0">
+    <w:nsid w:val="1956205E"/>
+    <w:multiLevelType w:val="hybridMultilevel"/>
+    <w:tmpl w:val="DE22403A"/>
+    <w:lvl w:ilvl="0" w:tplc="04090001">
+      <w:start w:val="1"/>
+      <w:numFmt w:val="bullet"/>
+      <w:lvlText w:val=""/>
+      <w:lvlJc w:val="left"/>
+      <w:pPr>
+        <w:ind w:left="720" w:hanging="360"/>
+      </w:pPr>
+      <w:rPr>
+        <w:rFonts w:ascii="Symbol" w:hAnsi="Symbol" w:hint="default"/>
+      </w:rPr>
+    </w:lvl>
+    <w:lvl w:ilvl="1" w:tplc="04090003" w:tentative="1">
+      <w:start w:val="1"/>
+      <w:numFmt w:val="bullet"/>
+      <w:lvlText w:val="o"/>
+      <w:lvlJc w:val="left"/>
+      <w:pPr>
+        <w:ind w:left="1440" w:hanging="360"/>
+      </w:pPr>
+      <w:rPr>
+        <w:rFonts w:ascii="Courier New" w:hAnsi="Courier New" w:cs="Courier New" w:hint="default"/>
+      </w:rPr>
+    </w:lvl>
+    <w:lvl w:ilvl="2" w:tplc="04090005" w:tentative="1">
+      <w:start w:val="1"/>
+      <w:numFmt w:val="bullet"/>
+      <w:lvlText w:val=""/>
+      <w:lvlJc w:val="left"/>
+      <w:pPr>
+        <w:ind w:left="2160" w:hanging="360"/>
+      </w:pPr>
+      <w:rPr>
+        <w:rFonts w:ascii="Wingdings" w:hAnsi="Wingdings" w:hint="default"/>
+      </w:rPr>
+    </w:lvl>
+    <w:lvl w:ilvl="3" w:tplc="04090001" w:tentative="1">
+      <w:start w:val="1"/>
+      <w:numFmt w:val="bullet"/>
+      <w:lvlText w:val=""/>
+      <w:lvlJc w:val="left"/>
+      <w:pPr>
+        <w:ind w:left="2880" w:hanging="360"/>
+      </w:pPr>
+      <w:rPr>
+        <w:rFonts w:ascii="Symbol" w:hAnsi="Symbol" w:hint="default"/>
+      </w:rPr>
+    </w:lvl>
+    <w:lvl w:ilvl="4" w:tplc="04090003" w:tentative="1">
+      <w:start w:val="1"/>
+      <w:numFmt w:val="bullet"/>
+      <w:lvlText w:val="o"/>
+      <w:lvlJc w:val="left"/>
+      <w:pPr>
+        <w:ind w:left="3600" w:hanging="360"/>
+      </w:pPr>
+      <w:rPr>
+        <w:rFonts w:ascii="Courier New" w:hAnsi="Courier New" w:cs="Courier New" w:hint="default"/>
+      </w:rPr>
+    </w:lvl>
+    <w:lvl w:ilvl="5" w:tplc="04090005" w:tentative="1">
+      <w:start w:val="1"/>
+      <w:numFmt w:val="bullet"/>
+      <w:lvlText w:val=""/>
+      <w:lvlJc w:val="left"/>
+      <w:pPr>
+        <w:ind w:left="4320" w:hanging="360"/>
+      </w:pPr>
+      <w:rPr>
+        <w:rFonts w:ascii="Wingdings" w:hAnsi="Wingdings" w:hint="default"/>
+      </w:rPr>
+    </w:lvl>
+    <w:lvl w:ilvl="6" w:tplc="04090001" w:tentative="1">
+      <w:start w:val="1"/>
+      <w:numFmt w:val="bullet"/>
+      <w:lvlText w:val=""/>
+      <w:lvlJc w:val="left"/>
+      <w:pPr>
+        <w:ind w:left="5040" w:hanging="360"/>
+      </w:pPr>
+      <w:rPr>
+        <w:rFonts w:ascii="Symbol" w:hAnsi="Symbol" w:hint="default"/>
+      </w:rPr>
+    </w:lvl>
+    <w:lvl w:ilvl="7" w:tplc="04090003" w:tentative="1">
+      <w:start w:val="1"/>
+      <w:numFmt w:val="bullet"/>
+      <w:lvlText w:val="o"/>
+      <w:lvlJc w:val="left"/>
+      <w:pPr>
+        <w:ind w:left="5760" w:hanging="360"/>
+      </w:pPr>
+      <w:rPr>
+        <w:rFonts w:ascii="Courier New" w:hAnsi="Courier New" w:cs="Courier New" w:hint="default"/>
+      </w:rPr>
+    </w:lvl>
+    <w:lvl w:ilvl="8" w:tplc="04090005" w:tentative="1">
+      <w:start w:val="1"/>
+      <w:numFmt w:val="bullet"/>
+      <w:lvlText w:val=""/>
+      <w:lvlJc w:val="left"/>
+      <w:pPr>
+        <w:ind w:left="6480" w:hanging="360"/>
+      </w:pPr>
+      <w:rPr>
+        <w:rFonts w:ascii="Wingdings" w:hAnsi="Wingdings" w:hint="default"/>
+      </w:rPr>
+    </w:lvl>
+  </w:abstractNum>
+  <w:abstractNum w:abstractNumId="2" w15:restartNumberingAfterBreak="0">
+    <w:nsid w:val="1A4D2C29"/>
+    <w:multiLevelType w:val="hybridMultilevel"/>
+    <w:tmpl w:val="71B0C670"/>
+    <w:lvl w:ilvl="0" w:tplc="B33A2824">
+      <w:start w:val="14"/>
+      <w:numFmt w:val="bullet"/>
+      <w:lvlText w:val="-"/>
+      <w:lvlJc w:val="left"/>
+      <w:pPr>
+        <w:ind w:left="720" w:hanging="360"/>
+      </w:pPr>
+      <w:rPr>
+        <w:rFonts w:ascii="Calibri" w:eastAsiaTheme="minorHAnsi" w:hAnsi="Calibri" w:cs="Calibri" w:hint="default"/>
+      </w:rPr>
+    </w:lvl>
+    <w:lvl w:ilvl="1" w:tplc="04090003" w:tentative="1">
+      <w:start w:val="1"/>
+      <w:numFmt w:val="bullet"/>
+      <w:lvlText w:val="o"/>
+      <w:lvlJc w:val="left"/>
+      <w:pPr>
+        <w:ind w:left="1440" w:hanging="360"/>
+      </w:pPr>
+      <w:rPr>
+        <w:rFonts w:ascii="Courier New" w:hAnsi="Courier New" w:cs="Courier New" w:hint="default"/>
+      </w:rPr>
+    </w:lvl>
+    <w:lvl w:ilvl="2" w:tplc="04090005" w:tentative="1">
+      <w:start w:val="1"/>
+      <w:numFmt w:val="bullet"/>
+      <w:lvlText w:val=""/>
+      <w:lvlJc w:val="left"/>
+      <w:pPr>
+        <w:ind w:left="2160" w:hanging="360"/>
+      </w:pPr>
+      <w:rPr>
+        <w:rFonts w:ascii="Wingdings" w:hAnsi="Wingdings" w:hint="default"/>
+      </w:rPr>
+    </w:lvl>
+    <w:lvl w:ilvl="3" w:tplc="04090001" w:tentative="1">
+      <w:start w:val="1"/>
+      <w:numFmt w:val="bullet"/>
+      <w:lvlText w:val=""/>
+      <w:lvlJc w:val="left"/>
+      <w:pPr>
+        <w:ind w:left="2880" w:hanging="360"/>
+      </w:pPr>
+      <w:rPr>
+        <w:rFonts w:ascii="Symbol" w:hAnsi="Symbol" w:hint="default"/>
+      </w:rPr>
+    </w:lvl>
+    <w:lvl w:ilvl="4" w:tplc="04090003" w:tentative="1">
+      <w:start w:val="1"/>
+      <w:numFmt w:val="bullet"/>
+      <w:lvlText w:val="o"/>
+      <w:lvlJc w:val="left"/>
+      <w:pPr>
+        <w:ind w:left="3600" w:hanging="360"/>
+      </w:pPr>
+      <w:rPr>
+        <w:rFonts w:ascii="Courier New" w:hAnsi="Courier New" w:cs="Courier New" w:hint="default"/>
+      </w:rPr>
+    </w:lvl>
+    <w:lvl w:ilvl="5" w:tplc="04090005" w:tentative="1">
+      <w:start w:val="1"/>
+      <w:numFmt w:val="bullet"/>
+      <w:lvlText w:val=""/>
+      <w:lvlJc w:val="left"/>
+      <w:pPr>
+        <w:ind w:left="4320" w:hanging="360"/>
+      </w:pPr>
+      <w:rPr>
+        <w:rFonts w:ascii="Wingdings" w:hAnsi="Wingdings" w:hint="default"/>
+      </w:rPr>
+    </w:lvl>
+    <w:lvl w:ilvl="6" w:tplc="04090001" w:tentative="1">
+      <w:start w:val="1"/>
+      <w:numFmt w:val="bullet"/>
+      <w:lvlText w:val=""/>
+      <w:lvlJc w:val="left"/>
+      <w:pPr>
+        <w:ind w:left="5040" w:hanging="360"/>
+      </w:pPr>
+      <w:rPr>
+        <w:rFonts w:ascii="Symbol" w:hAnsi="Symbol" w:hint="default"/>
+      </w:rPr>
+    </w:lvl>
+    <w:lvl w:ilvl="7" w:tplc="04090003" w:tentative="1">
+      <w:start w:val="1"/>
+      <w:numFmt w:val="bullet"/>
+      <w:lvlText w:val="o"/>
+      <w:lvlJc w:val="left"/>
+      <w:pPr>
+        <w:ind w:left="5760" w:hanging="360"/>
+      </w:pPr>
+      <w:rPr>
+        <w:rFonts w:ascii="Courier New" w:hAnsi="Courier New" w:cs="Courier New" w:hint="default"/>
+      </w:rPr>
+    </w:lvl>
+    <w:lvl w:ilvl="8" w:tplc="04090005" w:tentative="1">
+      <w:start w:val="1"/>
+      <w:numFmt w:val="bullet"/>
+      <w:lvlText w:val=""/>
+      <w:lvlJc w:val="left"/>
+      <w:pPr>
+        <w:ind w:left="6480" w:hanging="360"/>
+      </w:pPr>
+      <w:rPr>
+        <w:rFonts w:ascii="Wingdings" w:hAnsi="Wingdings" w:hint="default"/>
+      </w:rPr>
+    </w:lvl>
+  </w:abstractNum>
+  <w:abstractNum w:abstractNumId="3" w15:restartNumberingAfterBreak="0">
+    <w:nsid w:val="477F03C0"/>
+    <w:multiLevelType w:val="hybridMultilevel"/>
+    <w:tmpl w:val="8634E528"/>
+    <w:lvl w:ilvl="0" w:tplc="14821EB6">
+      <w:start w:val="14"/>
+      <w:numFmt w:val="bullet"/>
+      <w:lvlText w:val="-"/>
+      <w:lvlJc w:val="left"/>
+      <w:pPr>
+        <w:ind w:left="720" w:hanging="360"/>
+      </w:pPr>
+      <w:rPr>
+        <w:rFonts w:ascii="Calibri" w:eastAsiaTheme="minorHAnsi" w:hAnsi="Calibri" w:cs="Calibri" w:hint="default"/>
+      </w:rPr>
+    </w:lvl>
+    <w:lvl w:ilvl="1" w:tplc="04090003" w:tentative="1">
+      <w:start w:val="1"/>
+      <w:numFmt w:val="bullet"/>
+      <w:lvlText w:val="o"/>
+      <w:lvlJc w:val="left"/>
+      <w:pPr>
+        <w:ind w:left="1440" w:hanging="360"/>
+      </w:pPr>
+      <w:rPr>
+        <w:rFonts w:ascii="Courier New" w:hAnsi="Courier New" w:cs="Courier New" w:hint="default"/>
+      </w:rPr>
+    </w:lvl>
+    <w:lvl w:ilvl="2" w:tplc="04090005" w:tentative="1">
+      <w:start w:val="1"/>
+      <w:numFmt w:val="bullet"/>
+      <w:lvlText w:val=""/>
+      <w:lvlJc w:val="left"/>
+      <w:pPr>
+        <w:ind w:left="2160" w:hanging="360"/>
+      </w:pPr>
+      <w:rPr>
+        <w:rFonts w:ascii="Wingdings" w:hAnsi="Wingdings" w:hint="default"/>
+      </w:rPr>
+    </w:lvl>
+    <w:lvl w:ilvl="3" w:tplc="04090001" w:tentative="1">
+      <w:start w:val="1"/>
+      <w:numFmt w:val="bullet"/>
+      <w:lvlText w:val=""/>
+      <w:lvlJc w:val="left"/>
+      <w:pPr>
+        <w:ind w:left="2880" w:hanging="360"/>
+      </w:pPr>
+      <w:rPr>
+        <w:rFonts w:ascii="Symbol" w:hAnsi="Symbol" w:hint="default"/>
+      </w:rPr>
+    </w:lvl>
+    <w:lvl w:ilvl="4" w:tplc="04090003" w:tentative="1">
+      <w:start w:val="1"/>
+      <w:numFmt w:val="bullet"/>
+      <w:lvlText w:val="o"/>
+      <w:lvlJc w:val="left"/>
+      <w:pPr>
+        <w:ind w:left="3600" w:hanging="360"/>
+      </w:pPr>
+      <w:rPr>
+        <w:rFonts w:ascii="Courier New" w:hAnsi="Courier New" w:cs="Courier New" w:hint="default"/>
+      </w:rPr>
+    </w:lvl>
+    <w:lvl w:ilvl="5" w:tplc="04090005" w:tentative="1">
+      <w:start w:val="1"/>
+      <w:numFmt w:val="bullet"/>
+      <w:lvlText w:val=""/>
+      <w:lvlJc w:val="left"/>
+      <w:pPr>
+        <w:ind w:left="4320" w:hanging="360"/>
+      </w:pPr>
+      <w:rPr>
+        <w:rFonts w:ascii="Wingdings" w:hAnsi="Wingdings" w:hint="default"/>
+      </w:rPr>
+    </w:lvl>
+    <w:lvl w:ilvl="6" w:tplc="04090001" w:tentative="1">
+      <w:start w:val="1"/>
+      <w:numFmt w:val="bullet"/>
+      <w:lvlText w:val=""/>
+      <w:lvlJc w:val="left"/>
+      <w:pPr>
+        <w:ind w:left="5040" w:hanging="360"/>
+      </w:pPr>
+      <w:rPr>
+        <w:rFonts w:ascii="Symbol" w:hAnsi="Symbol" w:hint="default"/>
+      </w:rPr>
+    </w:lvl>
+    <w:lvl w:ilvl="7" w:tplc="04090003" w:tentative="1">
+      <w:start w:val="1"/>
+      <w:numFmt w:val="bullet"/>
+      <w:lvlText w:val="o"/>
+      <w:lvlJc w:val="left"/>
+      <w:pPr>
+        <w:ind w:left="5760" w:hanging="360"/>
+      </w:pPr>
+      <w:rPr>
+        <w:rFonts w:ascii="Courier New" w:hAnsi="Courier New" w:cs="Courier New" w:hint="default"/>
+      </w:rPr>
+    </w:lvl>
+    <w:lvl w:ilvl="8" w:tplc="04090005" w:tentative="1">
+      <w:start w:val="1"/>
+      <w:numFmt w:val="bullet"/>
+      <w:lvlText w:val=""/>
+      <w:lvlJc w:val="left"/>
+      <w:pPr>
+        <w:ind w:left="6480" w:hanging="360"/>
+      </w:pPr>
+      <w:rPr>
+        <w:rFonts w:ascii="Wingdings" w:hAnsi="Wingdings" w:hint="default"/>
+      </w:rPr>
+    </w:lvl>
+  </w:abstractNum>
+  <w:abstractNum w:abstractNumId="4" w15:restartNumberingAfterBreak="0">
+    <w:nsid w:val="64782DD8"/>
+    <w:multiLevelType w:val="hybridMultilevel"/>
+    <w:tmpl w:val="8FDA224E"/>
+    <w:lvl w:ilvl="0" w:tplc="0409000B">
+      <w:start w:val="1"/>
+      <w:numFmt w:val="bullet"/>
+      <w:lvlText w:val=""/>
+      <w:lvlJc w:val="left"/>
+      <w:pPr>
+        <w:ind w:left="1080" w:hanging="360"/>
+      </w:pPr>
+      <w:rPr>
+        <w:rFonts w:ascii="Wingdings" w:hAnsi="Wingdings" w:hint="default"/>
+      </w:rPr>
+    </w:lvl>
+    <w:lvl w:ilvl="1" w:tplc="04090003" w:tentative="1">
+      <w:start w:val="1"/>
+      <w:numFmt w:val="bullet"/>
+      <w:lvlText w:val="o"/>
+      <w:lvlJc w:val="left"/>
+      <w:pPr>
+        <w:ind w:left="1800" w:hanging="360"/>
+      </w:pPr>
+      <w:rPr>
+        <w:rFonts w:ascii="Courier New" w:hAnsi="Courier New" w:cs="Courier New" w:hint="default"/>
+      </w:rPr>
+    </w:lvl>
+    <w:lvl w:ilvl="2" w:tplc="04090005" w:tentative="1">
+      <w:start w:val="1"/>
+      <w:numFmt w:val="bullet"/>
+      <w:lvlText w:val=""/>
+      <w:lvlJc w:val="left"/>
+      <w:pPr>
+        <w:ind w:left="2520" w:hanging="360"/>
+      </w:pPr>
+      <w:rPr>
+        <w:rFonts w:ascii="Wingdings" w:hAnsi="Wingdings" w:hint="default"/>
+      </w:rPr>
+    </w:lvl>
+    <w:lvl w:ilvl="3" w:tplc="04090001" w:tentative="1">
+      <w:start w:val="1"/>
+      <w:numFmt w:val="bullet"/>
+      <w:lvlText w:val=""/>
+      <w:lvlJc w:val="left"/>
+      <w:pPr>
+        <w:ind w:left="3240" w:hanging="360"/>
+      </w:pPr>
+      <w:rPr>
+        <w:rFonts w:ascii="Symbol" w:hAnsi="Symbol" w:hint="default"/>
+      </w:rPr>
+    </w:lvl>
+    <w:lvl w:ilvl="4" w:tplc="04090003" w:tentative="1">
+      <w:start w:val="1"/>
+      <w:numFmt w:val="bullet"/>
+      <w:lvlText w:val="o"/>
+      <w:lvlJc w:val="left"/>
+      <w:pPr>
+        <w:ind w:left="3960" w:hanging="360"/>
+      </w:pPr>
+      <w:rPr>
+        <w:rFonts w:ascii="Courier New" w:hAnsi="Courier New" w:cs="Courier New" w:hint="default"/>
+      </w:rPr>
+    </w:lvl>
+    <w:lvl w:ilvl="5" w:tplc="04090005" w:tentative="1">
+      <w:start w:val="1"/>
+      <w:numFmt w:val="bullet"/>
+      <w:lvlText w:val=""/>
+      <w:lvlJc w:val="left"/>
+      <w:pPr>
+        <w:ind w:left="4680" w:hanging="360"/>
+      </w:pPr>
+      <w:rPr>
+        <w:rFonts w:ascii="Wingdings" w:hAnsi="Wingdings" w:hint="default"/>
+      </w:rPr>
+    </w:lvl>
+    <w:lvl w:ilvl="6" w:tplc="04090001" w:tentative="1">
+      <w:start w:val="1"/>
+      <w:numFmt w:val="bullet"/>
+      <w:lvlText w:val=""/>
+      <w:lvlJc w:val="left"/>
+      <w:pPr>
+        <w:ind w:left="5400" w:hanging="360"/>
+      </w:pPr>
+      <w:rPr>
+        <w:rFonts w:ascii="Symbol" w:hAnsi="Symbol" w:hint="default"/>
+      </w:rPr>
+    </w:lvl>
+    <w:lvl w:ilvl="7" w:tplc="04090003" w:tentative="1">
+      <w:start w:val="1"/>
+      <w:numFmt w:val="bullet"/>
+      <w:lvlText w:val="o"/>
+      <w:lvlJc w:val="left"/>
+      <w:pPr>
+        <w:ind w:left="6120" w:hanging="360"/>
+      </w:pPr>
+      <w:rPr>
+        <w:rFonts w:ascii="Courier New" w:hAnsi="Courier New" w:cs="Courier New" w:hint="default"/>
+      </w:rPr>
+    </w:lvl>
+    <w:lvl w:ilvl="8" w:tplc="04090005" w:tentative="1">
+      <w:start w:val="1"/>
+      <w:numFmt w:val="bullet"/>
+      <w:lvlText w:val=""/>
+      <w:lvlJc w:val="left"/>
+      <w:pPr>
+        <w:ind w:left="6840" w:hanging="360"/>
+      </w:pPr>
+      <w:rPr>
+        <w:rFonts w:ascii="Wingdings" w:hAnsi="Wingdings" w:hint="default"/>
+      </w:rPr>
+    </w:lvl>
+  </w:abstractNum>
+  <w:abstractNum w:abstractNumId="5" w15:restartNumberingAfterBreak="0">
+    <w:nsid w:val="66EF31E9"/>
+    <w:multiLevelType w:val="hybridMultilevel"/>
+    <w:tmpl w:val="CCEC01FA"/>
+    <w:lvl w:ilvl="0" w:tplc="0409000B">
+      <w:start w:val="1"/>
+      <w:numFmt w:val="bullet"/>
+      <w:lvlText w:val=""/>
+      <w:lvlJc w:val="left"/>
+      <w:pPr>
+        <w:ind w:left="1080" w:hanging="360"/>
+      </w:pPr>
+      <w:rPr>
+        <w:rFonts w:ascii="Wingdings" w:hAnsi="Wingdings" w:hint="default"/>
+      </w:rPr>
+    </w:lvl>
+    <w:lvl w:ilvl="1" w:tplc="04090003" w:tentative="1">
+      <w:start w:val="1"/>
+      <w:numFmt w:val="bullet"/>
+      <w:lvlText w:val="o"/>
+      <w:lvlJc w:val="left"/>
+      <w:pPr>
+        <w:ind w:left="1800" w:hanging="360"/>
+      </w:pPr>
+      <w:rPr>
+        <w:rFonts w:ascii="Courier New" w:hAnsi="Courier New" w:cs="Courier New" w:hint="default"/>
+      </w:rPr>
+    </w:lvl>
+    <w:lvl w:ilvl="2" w:tplc="04090005" w:tentative="1">
+      <w:start w:val="1"/>
+      <w:numFmt w:val="bullet"/>
+      <w:lvlText w:val=""/>
+      <w:lvlJc w:val="left"/>
+      <w:pPr>
+        <w:ind w:left="2520" w:hanging="360"/>
+      </w:pPr>
+      <w:rPr>
+        <w:rFonts w:ascii="Wingdings" w:hAnsi="Wingdings" w:hint="default"/>
+      </w:rPr>
+    </w:lvl>
+    <w:lvl w:ilvl="3" w:tplc="04090001" w:tentative="1">
+      <w:start w:val="1"/>
+      <w:numFmt w:val="bullet"/>
+      <w:lvlText w:val=""/>
+      <w:lvlJc w:val="left"/>
+      <w:pPr>
+        <w:ind w:left="3240" w:hanging="360"/>
+      </w:pPr>
+      <w:rPr>
+        <w:rFonts w:ascii="Symbol" w:hAnsi="Symbol" w:hint="default"/>
+      </w:rPr>
+    </w:lvl>
+    <w:lvl w:ilvl="4" w:tplc="04090003" w:tentative="1">
+      <w:start w:val="1"/>
+      <w:numFmt w:val="bullet"/>
+      <w:lvlText w:val="o"/>
+      <w:lvlJc w:val="left"/>
+      <w:pPr>
+        <w:ind w:left="3960" w:hanging="360"/>
+      </w:pPr>
+      <w:rPr>
+        <w:rFonts w:ascii="Courier New" w:hAnsi="Courier New" w:cs="Courier New" w:hint="default"/>
+      </w:rPr>
+    </w:lvl>
+    <w:lvl w:ilvl="5" w:tplc="04090005" w:tentative="1">
+      <w:start w:val="1"/>
+      <w:numFmt w:val="bullet"/>
+      <w:lvlText w:val=""/>
+      <w:lvlJc w:val="left"/>
+      <w:pPr>
+        <w:ind w:left="4680" w:hanging="360"/>
+      </w:pPr>
+      <w:rPr>
+        <w:rFonts w:ascii="Wingdings" w:hAnsi="Wingdings" w:hint="default"/>
+      </w:rPr>
+    </w:lvl>
+    <w:lvl w:ilvl="6" w:tplc="04090001" w:tentative="1">
+      <w:start w:val="1"/>
+      <w:numFmt w:val="bullet"/>
+      <w:lvlText w:val=""/>
+      <w:lvlJc w:val="left"/>
+      <w:pPr>
+        <w:ind w:left="5400" w:hanging="360"/>
+      </w:pPr>
+      <w:rPr>
+        <w:rFonts w:ascii="Symbol" w:hAnsi="Symbol" w:hint="default"/>
+      </w:rPr>
+    </w:lvl>
+    <w:lvl w:ilvl="7" w:tplc="04090003" w:tentative="1">
+      <w:start w:val="1"/>
+      <w:numFmt w:val="bullet"/>
+      <w:lvlText w:val="o"/>
+      <w:lvlJc w:val="left"/>
+      <w:pPr>
+        <w:ind w:left="6120" w:hanging="360"/>
+      </w:pPr>
+      <w:rPr>
+        <w:rFonts w:ascii="Courier New" w:hAnsi="Courier New" w:cs="Courier New" w:hint="default"/>
+      </w:rPr>
+    </w:lvl>
+    <w:lvl w:ilvl="8" w:tplc="04090005" w:tentative="1">
+      <w:start w:val="1"/>
+      <w:numFmt w:val="bullet"/>
+      <w:lvlText w:val=""/>
+      <w:lvlJc w:val="left"/>
+      <w:pPr>
+        <w:ind w:left="6840" w:hanging="360"/>
+      </w:pPr>
+      <w:rPr>
+        <w:rFonts w:ascii="Wingdings" w:hAnsi="Wingdings" w:hint="default"/>
+      </w:rPr>
+    </w:lvl>
+  </w:abstractNum>
+  <w:abstractNum w:abstractNumId="6" w15:restartNumberingAfterBreak="0">
+    <w:nsid w:val="78E10F6A"/>
+    <w:multiLevelType w:val="hybridMultilevel"/>
+    <w:tmpl w:val="3FE4A226"/>
+    <w:lvl w:ilvl="0" w:tplc="0409000B">
+      <w:start w:val="1"/>
+      <w:numFmt w:val="bullet"/>
+      <w:lvlText w:val=""/>
+      <w:lvlJc w:val="left"/>
+      <w:pPr>
+        <w:ind w:left="1080" w:hanging="360"/>
+      </w:pPr>
+      <w:rPr>
+        <w:rFonts w:ascii="Wingdings" w:hAnsi="Wingdings" w:hint="default"/>
+      </w:rPr>
+    </w:lvl>
+    <w:lvl w:ilvl="1" w:tplc="04090003" w:tentative="1">
+      <w:start w:val="1"/>
+      <w:numFmt w:val="bullet"/>
+      <w:lvlText w:val="o"/>
+      <w:lvlJc w:val="left"/>
+      <w:pPr>
+        <w:ind w:left="1800" w:hanging="360"/>
+      </w:pPr>
+      <w:rPr>
+        <w:rFonts w:ascii="Courier New" w:hAnsi="Courier New" w:cs="Courier New" w:hint="default"/>
+      </w:rPr>
+    </w:lvl>
+    <w:lvl w:ilvl="2" w:tplc="04090005" w:tentative="1">
+      <w:start w:val="1"/>
+      <w:numFmt w:val="bullet"/>
+      <w:lvlText w:val=""/>
+      <w:lvlJc w:val="left"/>
+      <w:pPr>
+        <w:ind w:left="2520" w:hanging="360"/>
+      </w:pPr>
+      <w:rPr>
+        <w:rFonts w:ascii="Wingdings" w:hAnsi="Wingdings" w:hint="default"/>
+      </w:rPr>
+    </w:lvl>
+    <w:lvl w:ilvl="3" w:tplc="04090001" w:tentative="1">
+      <w:start w:val="1"/>
+      <w:numFmt w:val="bullet"/>
+      <w:lvlText w:val=""/>
+      <w:lvlJc w:val="left"/>
+      <w:pPr>
+        <w:ind w:left="3240" w:hanging="360"/>
+      </w:pPr>
+      <w:rPr>
+        <w:rFonts w:ascii="Symbol" w:hAnsi="Symbol" w:hint="default"/>
+      </w:rPr>
+    </w:lvl>
+    <w:lvl w:ilvl="4" w:tplc="04090003" w:tentative="1">
+      <w:start w:val="1"/>
+      <w:numFmt w:val="bullet"/>
+      <w:lvlText w:val="o"/>
+      <w:lvlJc w:val="left"/>
+      <w:pPr>
+        <w:ind w:left="3960" w:hanging="360"/>
+      </w:pPr>
+      <w:rPr>
+        <w:rFonts w:ascii="Courier New" w:hAnsi="Courier New" w:cs="Courier New" w:hint="default"/>
+      </w:rPr>
+    </w:lvl>
+    <w:lvl w:ilvl="5" w:tplc="04090005" w:tentative="1">
+      <w:start w:val="1"/>
+      <w:numFmt w:val="bullet"/>
+      <w:lvlText w:val=""/>
+      <w:lvlJc w:val="left"/>
+      <w:pPr>
+        <w:ind w:left="4680" w:hanging="360"/>
+      </w:pPr>
+      <w:rPr>
+        <w:rFonts w:ascii="Wingdings" w:hAnsi="Wingdings" w:hint="default"/>
+      </w:rPr>
+    </w:lvl>
+    <w:lvl w:ilvl="6" w:tplc="04090001" w:tentative="1">
+      <w:start w:val="1"/>
+      <w:numFmt w:val="bullet"/>
+      <w:lvlText w:val=""/>
+      <w:lvlJc w:val="left"/>
+      <w:pPr>
+        <w:ind w:left="5400" w:hanging="360"/>
+      </w:pPr>
+      <w:rPr>
+        <w:rFonts w:ascii="Symbol" w:hAnsi="Symbol" w:hint="default"/>
+      </w:rPr>
+    </w:lvl>
+    <w:lvl w:ilvl="7" w:tplc="04090003" w:tentative="1">
+      <w:start w:val="1"/>
+      <w:numFmt w:val="bullet"/>
+      <w:lvlText w:val="o"/>
+      <w:lvlJc w:val="left"/>
+      <w:pPr>
+        <w:ind w:left="6120" w:hanging="360"/>
+      </w:pPr>
+      <w:rPr>
+        <w:rFonts w:ascii="Courier New" w:hAnsi="Courier New" w:cs="Courier New" w:hint="default"/>
+      </w:rPr>
+    </w:lvl>
+    <w:lvl w:ilvl="8" w:tplc="04090005" w:tentative="1">
+      <w:start w:val="1"/>
+      <w:numFmt w:val="bullet"/>
+      <w:lvlText w:val=""/>
+      <w:lvlJc w:val="left"/>
+      <w:pPr>
+        <w:ind w:left="6840" w:hanging="360"/>
+      </w:pPr>
+      <w:rPr>
+        <w:rFonts w:ascii="Wingdings" w:hAnsi="Wingdings" w:hint="default"/>
+      </w:rPr>
+    </w:lvl>
+  </w:abstractNum>
+  <w:num w:numId="1">
+    <w:abstractNumId w:val="1"/>
+  </w:num>
+  <w:num w:numId="2">
+    <w:abstractNumId w:val="2"/>
+  </w:num>
+  <w:num w:numId="3">
+    <w:abstractNumId w:val="3"/>
+  </w:num>
+  <w:num w:numId="4">
+    <w:abstractNumId w:val="0"/>
+  </w:num>
+  <w:num w:numId="5">
+    <w:abstractNumId w:val="6"/>
+  </w:num>
+  <w:num w:numId="6">
+    <w:abstractNumId w:val="4"/>
+  </w:num>
+  <w:num w:numId="7">
+    <w:abstractNumId w:val="5"/>
+  </w:num>
+</w:numbering>
 </file>
 
 <file path=word/styles.xml><?xml version="1.0" encoding="utf-8"?>
@@ -859,6 +1991,28 @@
       <w:szCs w:val="26"/>
     </w:rPr>
   </w:style>
+  <w:style w:type="paragraph" w:styleId="Heading3">
+    <w:name w:val="heading 3"/>
+    <w:basedOn w:val="Normal"/>
+    <w:next w:val="Normal"/>
+    <w:link w:val="Heading3Char"/>
+    <w:uiPriority w:val="9"/>
+    <w:unhideWhenUsed/>
+    <w:qFormat/>
+    <w:rsid w:val="006827FC"/>
+    <w:pPr>
+      <w:keepNext/>
+      <w:keepLines/>
+      <w:spacing w:before="40" w:after="0"/>
+      <w:outlineLvl w:val="2"/>
+    </w:pPr>
+    <w:rPr>
+      <w:rFonts w:asciiTheme="majorHAnsi" w:eastAsiaTheme="majorEastAsia" w:hAnsiTheme="majorHAnsi" w:cstheme="majorBidi"/>
+      <w:color w:val="1F3763" w:themeColor="accent1" w:themeShade="7F"/>
+      <w:sz w:val="24"/>
+      <w:szCs w:val="24"/>
+    </w:rPr>
+  </w:style>
   <w:style w:type="character" w:default="1" w:styleId="DefaultParagraphFont">
     <w:name w:val="Default Paragraph Font"/>
     <w:uiPriority w:val="1"/>
@@ -945,6 +2099,30 @@
       <w:sz w:val="26"/>
       <w:szCs w:val="26"/>
     </w:rPr>
+  </w:style>
+  <w:style w:type="character" w:customStyle="1" w:styleId="Heading3Char">
+    <w:name w:val="Heading 3 Char"/>
+    <w:basedOn w:val="DefaultParagraphFont"/>
+    <w:link w:val="Heading3"/>
+    <w:uiPriority w:val="9"/>
+    <w:rsid w:val="006827FC"/>
+    <w:rPr>
+      <w:rFonts w:asciiTheme="majorHAnsi" w:eastAsiaTheme="majorEastAsia" w:hAnsiTheme="majorHAnsi" w:cstheme="majorBidi"/>
+      <w:color w:val="1F3763" w:themeColor="accent1" w:themeShade="7F"/>
+      <w:sz w:val="24"/>
+      <w:szCs w:val="24"/>
+    </w:rPr>
+  </w:style>
+  <w:style w:type="paragraph" w:styleId="ListParagraph">
+    <w:name w:val="List Paragraph"/>
+    <w:basedOn w:val="Normal"/>
+    <w:uiPriority w:val="34"/>
+    <w:qFormat/>
+    <w:rsid w:val="006827FC"/>
+    <w:pPr>
+      <w:ind w:left="720"/>
+      <w:contextualSpacing/>
+    </w:pPr>
   </w:style>
 </w:styles>
 </file>

</xml_diff>

<commit_message>
made changes to HLD and LLD
</commit_message>
<xml_diff>
--- a/LLD/CSCMatch-LLD.docx
+++ b/LLD/CSCMatch-LLD.docx
@@ -525,73 +525,92 @@
     </w:p>
     <w:p>
       <w:r>
-        <w:t>REMOVE Member from members list</w:t>
-      </w:r>
-      <w:bookmarkStart w:id="0" w:name="_GoBack"/>
-      <w:bookmarkEnd w:id="0"/>
-      <w:r>
-        <w:t xml:space="preserve"> (</w:t>
-      </w:r>
-      <w:proofErr w:type="spellStart"/>
-      <w:r>
-        <w:t>members.remove</w:t>
-      </w:r>
-      <w:proofErr w:type="spellEnd"/>
-      <w:r>
-        <w:t>(Member))</w:t>
-      </w:r>
-    </w:p>
-    <w:p>
-      <w:r>
-        <w:t xml:space="preserve">CALL </w:t>
+        <w:t>REMOVE Member from members list (</w:t>
       </w:r>
       <w:proofErr w:type="spellStart"/>
       <w:proofErr w:type="gramStart"/>
       <w:r>
-        <w:t>saveMembers</w:t>
+        <w:t>members.remove</w:t>
       </w:r>
       <w:proofErr w:type="spellEnd"/>
-      <w:r>
-        <w:t>(</w:t>
-      </w:r>
       <w:proofErr w:type="gramEnd"/>
       <w:r>
-        <w:t>)</w:t>
-      </w:r>
-    </w:p>
-    <w:p>
-      <w:pPr>
-        <w:pStyle w:val="Heading2"/>
-      </w:pPr>
+        <w:t>(Member))</w:t>
+      </w:r>
+    </w:p>
+    <w:p>
+      <w:r>
+        <w:t xml:space="preserve">CALL </w:t>
+      </w:r>
       <w:proofErr w:type="spellStart"/>
       <w:proofErr w:type="gramStart"/>
       <w:r>
+        <w:t>saveMembers</w:t>
+      </w:r>
+      <w:proofErr w:type="spellEnd"/>
+      <w:r>
+        <w:t>(</w:t>
+      </w:r>
+      <w:proofErr w:type="gramEnd"/>
+      <w:r>
+        <w:t>)</w:t>
+      </w:r>
+    </w:p>
+    <w:p>
+      <w:pPr>
+        <w:pStyle w:val="Heading2"/>
+      </w:pPr>
+      <w:proofErr w:type="spellStart"/>
+      <w:r>
         <w:t>listMember</w:t>
       </w:r>
       <w:proofErr w:type="spellEnd"/>
       <w:r>
         <w:t>(</w:t>
       </w:r>
+      <w:r>
+        <w:t>Member</w:t>
+      </w:r>
+      <w:r>
+        <w:t>)</w:t>
+      </w:r>
+    </w:p>
+    <w:p>
+      <w:r>
+        <w:t>FIND Member in members list</w:t>
+      </w:r>
+    </w:p>
+    <w:p>
+      <w:r>
+        <w:t xml:space="preserve">OUTPUT Member data by calling </w:t>
+      </w:r>
+      <w:proofErr w:type="spellStart"/>
+      <w:r>
+        <w:t>Member.toString</w:t>
+      </w:r>
+      <w:proofErr w:type="spellEnd"/>
+      <w:r>
+        <w:t>()</w:t>
+      </w:r>
+    </w:p>
+    <w:p>
+      <w:pPr>
+        <w:pStyle w:val="Heading2"/>
+      </w:pPr>
+      <w:proofErr w:type="gramStart"/>
+      <w:r>
+        <w:t>quit(</w:t>
+      </w:r>
       <w:proofErr w:type="gramEnd"/>
       <w:r>
         <w:t>)</w:t>
       </w:r>
     </w:p>
-    <w:p/>
-    <w:p>
-      <w:pPr>
-        <w:pStyle w:val="Heading2"/>
-      </w:pPr>
-      <w:proofErr w:type="gramStart"/>
-      <w:r>
-        <w:t>quit(</w:t>
-      </w:r>
-      <w:proofErr w:type="gramEnd"/>
-      <w:r>
-        <w:t>)</w:t>
-      </w:r>
-    </w:p>
-    <w:p/>
+    <w:p>
+      <w:r>
+        <w:t>EXIT</w:t>
+      </w:r>
+    </w:p>
     <w:p>
       <w:r>
         <w:br w:type="page"/>
@@ -619,7 +638,11 @@
         <w:t>)</w:t>
       </w:r>
     </w:p>
-    <w:p/>
+    <w:p>
+      <w:r>
+        <w:t>INSTANTIATE Member with null values</w:t>
+      </w:r>
+    </w:p>
     <w:p>
       <w:pPr>
         <w:pStyle w:val="Heading2"/>
@@ -646,7 +669,66 @@
         <w:t>)</w:t>
       </w:r>
     </w:p>
-    <w:p/>
+    <w:p>
+      <w:r>
+        <w:t xml:space="preserve">IF Member </w:t>
+      </w:r>
+      <w:proofErr w:type="spellStart"/>
+      <w:r>
+        <w:t>hasInterest</w:t>
+      </w:r>
+      <w:proofErr w:type="spellEnd"/>
+      <w:r>
+        <w:t>(topic)</w:t>
+      </w:r>
+    </w:p>
+    <w:p>
+      <w:pPr>
+        <w:pStyle w:val="ListParagraph"/>
+        <w:numPr>
+          <w:ilvl w:val="0"/>
+          <w:numId w:val="8"/>
+        </w:numPr>
+      </w:pPr>
+      <w:r>
+        <w:t>UPDATE Interest</w:t>
+      </w:r>
+      <w:r>
+        <w:t xml:space="preserve"> object’s</w:t>
+      </w:r>
+      <w:r>
+        <w:t xml:space="preserve"> level</w:t>
+      </w:r>
+    </w:p>
+    <w:p>
+      <w:r>
+        <w:t>ELSE</w:t>
+      </w:r>
+    </w:p>
+    <w:p>
+      <w:pPr>
+        <w:pStyle w:val="ListParagraph"/>
+        <w:numPr>
+          <w:ilvl w:val="0"/>
+          <w:numId w:val="8"/>
+        </w:numPr>
+      </w:pPr>
+      <w:r>
+        <w:t>CREATE Interest object with topic and level</w:t>
+      </w:r>
+    </w:p>
+    <w:p>
+      <w:pPr>
+        <w:pStyle w:val="ListParagraph"/>
+        <w:numPr>
+          <w:ilvl w:val="0"/>
+          <w:numId w:val="8"/>
+        </w:numPr>
+      </w:pPr>
+      <w:r>
+        <w:t>ADD Interest to Members interests list.</w:t>
+      </w:r>
+    </w:p>
     <w:p>
       <w:pPr>
         <w:pStyle w:val="Heading2"/>
@@ -665,7 +747,31 @@
         <w:t>topic: String)</w:t>
       </w:r>
     </w:p>
-    <w:p/>
+    <w:p>
+      <w:r>
+        <w:t xml:space="preserve">IF </w:t>
+      </w:r>
+      <w:proofErr w:type="spellStart"/>
+      <w:r>
+        <w:t>hasInterest</w:t>
+      </w:r>
+      <w:proofErr w:type="spellEnd"/>
+      <w:r>
+        <w:t>(topic)</w:t>
+      </w:r>
+    </w:p>
+    <w:p>
+      <w:pPr>
+        <w:pStyle w:val="ListParagraph"/>
+        <w:numPr>
+          <w:ilvl w:val="0"/>
+          <w:numId w:val="9"/>
+        </w:numPr>
+      </w:pPr>
+      <w:r>
+        <w:t>REMOVE Interest from interests list</w:t>
+      </w:r>
+    </w:p>
     <w:p>
       <w:pPr>
         <w:pStyle w:val="Heading2"/>
@@ -684,7 +790,21 @@
         <w:t>)</w:t>
       </w:r>
     </w:p>
-    <w:p/>
+    <w:p>
+      <w:r>
+        <w:t>OPEN Members Interests file</w:t>
+      </w:r>
+    </w:p>
+    <w:p>
+      <w:r>
+        <w:t>DESERIALIZE data</w:t>
+      </w:r>
+    </w:p>
+    <w:p>
+      <w:r>
+        <w:t>ITERATE Through Interest Objects adding them to Members interests list.</w:t>
+      </w:r>
+    </w:p>
     <w:p>
       <w:pPr>
         <w:pStyle w:val="Heading2"/>
@@ -703,7 +823,32 @@
         <w:t>)</w:t>
       </w:r>
     </w:p>
-    <w:p/>
+    <w:p>
+      <w:r>
+        <w:t>SERIALIZE Member</w:t>
+      </w:r>
+    </w:p>
+    <w:p>
+      <w:r>
+        <w:t>WRITE Data to Member’s data file (</w:t>
+      </w:r>
+      <w:proofErr w:type="gramStart"/>
+      <w:r>
+        <w:t>Member.[</w:t>
+      </w:r>
+      <w:proofErr w:type="gramEnd"/>
+      <w:r>
+        <w:t>MEID].</w:t>
+      </w:r>
+      <w:proofErr w:type="spellStart"/>
+      <w:r>
+        <w:t>ser</w:t>
+      </w:r>
+      <w:proofErr w:type="spellEnd"/>
+      <w:r>
+        <w:t>)</w:t>
+      </w:r>
+    </w:p>
     <w:p>
       <w:pPr>
         <w:pStyle w:val="Heading2"/>
@@ -714,7 +859,13 @@
       </w:r>
       <w:proofErr w:type="spellEnd"/>
       <w:r>
-        <w:t>(member)</w:t>
+        <w:t>(</w:t>
+      </w:r>
+      <w:r>
+        <w:t>M</w:t>
+      </w:r>
+      <w:r>
+        <w:t>ember)</w:t>
       </w:r>
     </w:p>
     <w:p/>
@@ -743,6 +894,8 @@
       <w:r>
         <w:br w:type="page"/>
       </w:r>
+      <w:bookmarkStart w:id="0" w:name="_GoBack"/>
+      <w:bookmarkEnd w:id="0"/>
     </w:p>
     <w:p>
       <w:pPr>
@@ -900,6 +1053,119 @@
     </w:lvl>
   </w:abstractNum>
   <w:abstractNum w:abstractNumId="1" w15:restartNumberingAfterBreak="0">
+    <w:nsid w:val="130436C8"/>
+    <w:multiLevelType w:val="hybridMultilevel"/>
+    <w:tmpl w:val="32AC3B4E"/>
+    <w:lvl w:ilvl="0" w:tplc="04090001">
+      <w:start w:val="1"/>
+      <w:numFmt w:val="bullet"/>
+      <w:lvlText w:val=""/>
+      <w:lvlJc w:val="left"/>
+      <w:pPr>
+        <w:ind w:left="720" w:hanging="360"/>
+      </w:pPr>
+      <w:rPr>
+        <w:rFonts w:ascii="Symbol" w:hAnsi="Symbol" w:hint="default"/>
+      </w:rPr>
+    </w:lvl>
+    <w:lvl w:ilvl="1" w:tplc="04090003" w:tentative="1">
+      <w:start w:val="1"/>
+      <w:numFmt w:val="bullet"/>
+      <w:lvlText w:val="o"/>
+      <w:lvlJc w:val="left"/>
+      <w:pPr>
+        <w:ind w:left="1440" w:hanging="360"/>
+      </w:pPr>
+      <w:rPr>
+        <w:rFonts w:ascii="Courier New" w:hAnsi="Courier New" w:cs="Courier New" w:hint="default"/>
+      </w:rPr>
+    </w:lvl>
+    <w:lvl w:ilvl="2" w:tplc="04090005" w:tentative="1">
+      <w:start w:val="1"/>
+      <w:numFmt w:val="bullet"/>
+      <w:lvlText w:val=""/>
+      <w:lvlJc w:val="left"/>
+      <w:pPr>
+        <w:ind w:left="2160" w:hanging="360"/>
+      </w:pPr>
+      <w:rPr>
+        <w:rFonts w:ascii="Wingdings" w:hAnsi="Wingdings" w:hint="default"/>
+      </w:rPr>
+    </w:lvl>
+    <w:lvl w:ilvl="3" w:tplc="04090001" w:tentative="1">
+      <w:start w:val="1"/>
+      <w:numFmt w:val="bullet"/>
+      <w:lvlText w:val=""/>
+      <w:lvlJc w:val="left"/>
+      <w:pPr>
+        <w:ind w:left="2880" w:hanging="360"/>
+      </w:pPr>
+      <w:rPr>
+        <w:rFonts w:ascii="Symbol" w:hAnsi="Symbol" w:hint="default"/>
+      </w:rPr>
+    </w:lvl>
+    <w:lvl w:ilvl="4" w:tplc="04090003" w:tentative="1">
+      <w:start w:val="1"/>
+      <w:numFmt w:val="bullet"/>
+      <w:lvlText w:val="o"/>
+      <w:lvlJc w:val="left"/>
+      <w:pPr>
+        <w:ind w:left="3600" w:hanging="360"/>
+      </w:pPr>
+      <w:rPr>
+        <w:rFonts w:ascii="Courier New" w:hAnsi="Courier New" w:cs="Courier New" w:hint="default"/>
+      </w:rPr>
+    </w:lvl>
+    <w:lvl w:ilvl="5" w:tplc="04090005" w:tentative="1">
+      <w:start w:val="1"/>
+      <w:numFmt w:val="bullet"/>
+      <w:lvlText w:val=""/>
+      <w:lvlJc w:val="left"/>
+      <w:pPr>
+        <w:ind w:left="4320" w:hanging="360"/>
+      </w:pPr>
+      <w:rPr>
+        <w:rFonts w:ascii="Wingdings" w:hAnsi="Wingdings" w:hint="default"/>
+      </w:rPr>
+    </w:lvl>
+    <w:lvl w:ilvl="6" w:tplc="04090001" w:tentative="1">
+      <w:start w:val="1"/>
+      <w:numFmt w:val="bullet"/>
+      <w:lvlText w:val=""/>
+      <w:lvlJc w:val="left"/>
+      <w:pPr>
+        <w:ind w:left="5040" w:hanging="360"/>
+      </w:pPr>
+      <w:rPr>
+        <w:rFonts w:ascii="Symbol" w:hAnsi="Symbol" w:hint="default"/>
+      </w:rPr>
+    </w:lvl>
+    <w:lvl w:ilvl="7" w:tplc="04090003" w:tentative="1">
+      <w:start w:val="1"/>
+      <w:numFmt w:val="bullet"/>
+      <w:lvlText w:val="o"/>
+      <w:lvlJc w:val="left"/>
+      <w:pPr>
+        <w:ind w:left="5760" w:hanging="360"/>
+      </w:pPr>
+      <w:rPr>
+        <w:rFonts w:ascii="Courier New" w:hAnsi="Courier New" w:cs="Courier New" w:hint="default"/>
+      </w:rPr>
+    </w:lvl>
+    <w:lvl w:ilvl="8" w:tplc="04090005" w:tentative="1">
+      <w:start w:val="1"/>
+      <w:numFmt w:val="bullet"/>
+      <w:lvlText w:val=""/>
+      <w:lvlJc w:val="left"/>
+      <w:pPr>
+        <w:ind w:left="6480" w:hanging="360"/>
+      </w:pPr>
+      <w:rPr>
+        <w:rFonts w:ascii="Wingdings" w:hAnsi="Wingdings" w:hint="default"/>
+      </w:rPr>
+    </w:lvl>
+  </w:abstractNum>
+  <w:abstractNum w:abstractNumId="2" w15:restartNumberingAfterBreak="0">
     <w:nsid w:val="1956205E"/>
     <w:multiLevelType w:val="hybridMultilevel"/>
     <w:tmpl w:val="DE22403A"/>
@@ -1012,7 +1278,7 @@
       </w:rPr>
     </w:lvl>
   </w:abstractNum>
-  <w:abstractNum w:abstractNumId="2" w15:restartNumberingAfterBreak="0">
+  <w:abstractNum w:abstractNumId="3" w15:restartNumberingAfterBreak="0">
     <w:nsid w:val="1A4D2C29"/>
     <w:multiLevelType w:val="hybridMultilevel"/>
     <w:tmpl w:val="71B0C670"/>
@@ -1125,7 +1391,120 @@
       </w:rPr>
     </w:lvl>
   </w:abstractNum>
-  <w:abstractNum w:abstractNumId="3" w15:restartNumberingAfterBreak="0">
+  <w:abstractNum w:abstractNumId="4" w15:restartNumberingAfterBreak="0">
+    <w:nsid w:val="2F5A3B29"/>
+    <w:multiLevelType w:val="hybridMultilevel"/>
+    <w:tmpl w:val="A2F05802"/>
+    <w:lvl w:ilvl="0" w:tplc="04090001">
+      <w:start w:val="1"/>
+      <w:numFmt w:val="bullet"/>
+      <w:lvlText w:val=""/>
+      <w:lvlJc w:val="left"/>
+      <w:pPr>
+        <w:ind w:left="720" w:hanging="360"/>
+      </w:pPr>
+      <w:rPr>
+        <w:rFonts w:ascii="Symbol" w:hAnsi="Symbol" w:hint="default"/>
+      </w:rPr>
+    </w:lvl>
+    <w:lvl w:ilvl="1" w:tplc="04090003" w:tentative="1">
+      <w:start w:val="1"/>
+      <w:numFmt w:val="bullet"/>
+      <w:lvlText w:val="o"/>
+      <w:lvlJc w:val="left"/>
+      <w:pPr>
+        <w:ind w:left="1440" w:hanging="360"/>
+      </w:pPr>
+      <w:rPr>
+        <w:rFonts w:ascii="Courier New" w:hAnsi="Courier New" w:cs="Courier New" w:hint="default"/>
+      </w:rPr>
+    </w:lvl>
+    <w:lvl w:ilvl="2" w:tplc="04090005" w:tentative="1">
+      <w:start w:val="1"/>
+      <w:numFmt w:val="bullet"/>
+      <w:lvlText w:val=""/>
+      <w:lvlJc w:val="left"/>
+      <w:pPr>
+        <w:ind w:left="2160" w:hanging="360"/>
+      </w:pPr>
+      <w:rPr>
+        <w:rFonts w:ascii="Wingdings" w:hAnsi="Wingdings" w:hint="default"/>
+      </w:rPr>
+    </w:lvl>
+    <w:lvl w:ilvl="3" w:tplc="04090001" w:tentative="1">
+      <w:start w:val="1"/>
+      <w:numFmt w:val="bullet"/>
+      <w:lvlText w:val=""/>
+      <w:lvlJc w:val="left"/>
+      <w:pPr>
+        <w:ind w:left="2880" w:hanging="360"/>
+      </w:pPr>
+      <w:rPr>
+        <w:rFonts w:ascii="Symbol" w:hAnsi="Symbol" w:hint="default"/>
+      </w:rPr>
+    </w:lvl>
+    <w:lvl w:ilvl="4" w:tplc="04090003" w:tentative="1">
+      <w:start w:val="1"/>
+      <w:numFmt w:val="bullet"/>
+      <w:lvlText w:val="o"/>
+      <w:lvlJc w:val="left"/>
+      <w:pPr>
+        <w:ind w:left="3600" w:hanging="360"/>
+      </w:pPr>
+      <w:rPr>
+        <w:rFonts w:ascii="Courier New" w:hAnsi="Courier New" w:cs="Courier New" w:hint="default"/>
+      </w:rPr>
+    </w:lvl>
+    <w:lvl w:ilvl="5" w:tplc="04090005" w:tentative="1">
+      <w:start w:val="1"/>
+      <w:numFmt w:val="bullet"/>
+      <w:lvlText w:val=""/>
+      <w:lvlJc w:val="left"/>
+      <w:pPr>
+        <w:ind w:left="4320" w:hanging="360"/>
+      </w:pPr>
+      <w:rPr>
+        <w:rFonts w:ascii="Wingdings" w:hAnsi="Wingdings" w:hint="default"/>
+      </w:rPr>
+    </w:lvl>
+    <w:lvl w:ilvl="6" w:tplc="04090001" w:tentative="1">
+      <w:start w:val="1"/>
+      <w:numFmt w:val="bullet"/>
+      <w:lvlText w:val=""/>
+      <w:lvlJc w:val="left"/>
+      <w:pPr>
+        <w:ind w:left="5040" w:hanging="360"/>
+      </w:pPr>
+      <w:rPr>
+        <w:rFonts w:ascii="Symbol" w:hAnsi="Symbol" w:hint="default"/>
+      </w:rPr>
+    </w:lvl>
+    <w:lvl w:ilvl="7" w:tplc="04090003" w:tentative="1">
+      <w:start w:val="1"/>
+      <w:numFmt w:val="bullet"/>
+      <w:lvlText w:val="o"/>
+      <w:lvlJc w:val="left"/>
+      <w:pPr>
+        <w:ind w:left="5760" w:hanging="360"/>
+      </w:pPr>
+      <w:rPr>
+        <w:rFonts w:ascii="Courier New" w:hAnsi="Courier New" w:cs="Courier New" w:hint="default"/>
+      </w:rPr>
+    </w:lvl>
+    <w:lvl w:ilvl="8" w:tplc="04090005" w:tentative="1">
+      <w:start w:val="1"/>
+      <w:numFmt w:val="bullet"/>
+      <w:lvlText w:val=""/>
+      <w:lvlJc w:val="left"/>
+      <w:pPr>
+        <w:ind w:left="6480" w:hanging="360"/>
+      </w:pPr>
+      <w:rPr>
+        <w:rFonts w:ascii="Wingdings" w:hAnsi="Wingdings" w:hint="default"/>
+      </w:rPr>
+    </w:lvl>
+  </w:abstractNum>
+  <w:abstractNum w:abstractNumId="5" w15:restartNumberingAfterBreak="0">
     <w:nsid w:val="477F03C0"/>
     <w:multiLevelType w:val="hybridMultilevel"/>
     <w:tmpl w:val="8634E528"/>
@@ -1238,7 +1617,120 @@
       </w:rPr>
     </w:lvl>
   </w:abstractNum>
-  <w:abstractNum w:abstractNumId="4" w15:restartNumberingAfterBreak="0">
+  <w:abstractNum w:abstractNumId="6" w15:restartNumberingAfterBreak="0">
+    <w:nsid w:val="54B90CCF"/>
+    <w:multiLevelType w:val="hybridMultilevel"/>
+    <w:tmpl w:val="153E66C4"/>
+    <w:lvl w:ilvl="0" w:tplc="04090001">
+      <w:start w:val="1"/>
+      <w:numFmt w:val="bullet"/>
+      <w:lvlText w:val=""/>
+      <w:lvlJc w:val="left"/>
+      <w:pPr>
+        <w:ind w:left="720" w:hanging="360"/>
+      </w:pPr>
+      <w:rPr>
+        <w:rFonts w:ascii="Symbol" w:hAnsi="Symbol" w:hint="default"/>
+      </w:rPr>
+    </w:lvl>
+    <w:lvl w:ilvl="1" w:tplc="04090003" w:tentative="1">
+      <w:start w:val="1"/>
+      <w:numFmt w:val="bullet"/>
+      <w:lvlText w:val="o"/>
+      <w:lvlJc w:val="left"/>
+      <w:pPr>
+        <w:ind w:left="1440" w:hanging="360"/>
+      </w:pPr>
+      <w:rPr>
+        <w:rFonts w:ascii="Courier New" w:hAnsi="Courier New" w:cs="Courier New" w:hint="default"/>
+      </w:rPr>
+    </w:lvl>
+    <w:lvl w:ilvl="2" w:tplc="04090005" w:tentative="1">
+      <w:start w:val="1"/>
+      <w:numFmt w:val="bullet"/>
+      <w:lvlText w:val=""/>
+      <w:lvlJc w:val="left"/>
+      <w:pPr>
+        <w:ind w:left="2160" w:hanging="360"/>
+      </w:pPr>
+      <w:rPr>
+        <w:rFonts w:ascii="Wingdings" w:hAnsi="Wingdings" w:hint="default"/>
+      </w:rPr>
+    </w:lvl>
+    <w:lvl w:ilvl="3" w:tplc="04090001" w:tentative="1">
+      <w:start w:val="1"/>
+      <w:numFmt w:val="bullet"/>
+      <w:lvlText w:val=""/>
+      <w:lvlJc w:val="left"/>
+      <w:pPr>
+        <w:ind w:left="2880" w:hanging="360"/>
+      </w:pPr>
+      <w:rPr>
+        <w:rFonts w:ascii="Symbol" w:hAnsi="Symbol" w:hint="default"/>
+      </w:rPr>
+    </w:lvl>
+    <w:lvl w:ilvl="4" w:tplc="04090003" w:tentative="1">
+      <w:start w:val="1"/>
+      <w:numFmt w:val="bullet"/>
+      <w:lvlText w:val="o"/>
+      <w:lvlJc w:val="left"/>
+      <w:pPr>
+        <w:ind w:left="3600" w:hanging="360"/>
+      </w:pPr>
+      <w:rPr>
+        <w:rFonts w:ascii="Courier New" w:hAnsi="Courier New" w:cs="Courier New" w:hint="default"/>
+      </w:rPr>
+    </w:lvl>
+    <w:lvl w:ilvl="5" w:tplc="04090005" w:tentative="1">
+      <w:start w:val="1"/>
+      <w:numFmt w:val="bullet"/>
+      <w:lvlText w:val=""/>
+      <w:lvlJc w:val="left"/>
+      <w:pPr>
+        <w:ind w:left="4320" w:hanging="360"/>
+      </w:pPr>
+      <w:rPr>
+        <w:rFonts w:ascii="Wingdings" w:hAnsi="Wingdings" w:hint="default"/>
+      </w:rPr>
+    </w:lvl>
+    <w:lvl w:ilvl="6" w:tplc="04090001" w:tentative="1">
+      <w:start w:val="1"/>
+      <w:numFmt w:val="bullet"/>
+      <w:lvlText w:val=""/>
+      <w:lvlJc w:val="left"/>
+      <w:pPr>
+        <w:ind w:left="5040" w:hanging="360"/>
+      </w:pPr>
+      <w:rPr>
+        <w:rFonts w:ascii="Symbol" w:hAnsi="Symbol" w:hint="default"/>
+      </w:rPr>
+    </w:lvl>
+    <w:lvl w:ilvl="7" w:tplc="04090003" w:tentative="1">
+      <w:start w:val="1"/>
+      <w:numFmt w:val="bullet"/>
+      <w:lvlText w:val="o"/>
+      <w:lvlJc w:val="left"/>
+      <w:pPr>
+        <w:ind w:left="5760" w:hanging="360"/>
+      </w:pPr>
+      <w:rPr>
+        <w:rFonts w:ascii="Courier New" w:hAnsi="Courier New" w:cs="Courier New" w:hint="default"/>
+      </w:rPr>
+    </w:lvl>
+    <w:lvl w:ilvl="8" w:tplc="04090005" w:tentative="1">
+      <w:start w:val="1"/>
+      <w:numFmt w:val="bullet"/>
+      <w:lvlText w:val=""/>
+      <w:lvlJc w:val="left"/>
+      <w:pPr>
+        <w:ind w:left="6480" w:hanging="360"/>
+      </w:pPr>
+      <w:rPr>
+        <w:rFonts w:ascii="Wingdings" w:hAnsi="Wingdings" w:hint="default"/>
+      </w:rPr>
+    </w:lvl>
+  </w:abstractNum>
+  <w:abstractNum w:abstractNumId="7" w15:restartNumberingAfterBreak="0">
     <w:nsid w:val="64782DD8"/>
     <w:multiLevelType w:val="hybridMultilevel"/>
     <w:tmpl w:val="8FDA224E"/>
@@ -1351,7 +1843,7 @@
       </w:rPr>
     </w:lvl>
   </w:abstractNum>
-  <w:abstractNum w:abstractNumId="5" w15:restartNumberingAfterBreak="0">
+  <w:abstractNum w:abstractNumId="8" w15:restartNumberingAfterBreak="0">
     <w:nsid w:val="66EF31E9"/>
     <w:multiLevelType w:val="hybridMultilevel"/>
     <w:tmpl w:val="CCEC01FA"/>
@@ -1464,7 +1956,7 @@
       </w:rPr>
     </w:lvl>
   </w:abstractNum>
-  <w:abstractNum w:abstractNumId="6" w15:restartNumberingAfterBreak="0">
+  <w:abstractNum w:abstractNumId="9" w15:restartNumberingAfterBreak="0">
     <w:nsid w:val="78E10F6A"/>
     <w:multiLevelType w:val="hybridMultilevel"/>
     <w:tmpl w:val="3FE4A226"/>
@@ -1578,25 +2070,34 @@
     </w:lvl>
   </w:abstractNum>
   <w:num w:numId="1">
-    <w:abstractNumId w:val="1"/>
+    <w:abstractNumId w:val="2"/>
   </w:num>
   <w:num w:numId="2">
-    <w:abstractNumId w:val="2"/>
+    <w:abstractNumId w:val="3"/>
   </w:num>
   <w:num w:numId="3">
-    <w:abstractNumId w:val="3"/>
+    <w:abstractNumId w:val="5"/>
   </w:num>
   <w:num w:numId="4">
     <w:abstractNumId w:val="0"/>
   </w:num>
   <w:num w:numId="5">
-    <w:abstractNumId w:val="6"/>
+    <w:abstractNumId w:val="9"/>
   </w:num>
   <w:num w:numId="6">
+    <w:abstractNumId w:val="7"/>
+  </w:num>
+  <w:num w:numId="7">
+    <w:abstractNumId w:val="8"/>
+  </w:num>
+  <w:num w:numId="8">
+    <w:abstractNumId w:val="1"/>
+  </w:num>
+  <w:num w:numId="9">
     <w:abstractNumId w:val="4"/>
   </w:num>
-  <w:num w:numId="7">
-    <w:abstractNumId w:val="5"/>
+  <w:num w:numId="10">
+    <w:abstractNumId w:val="6"/>
   </w:num>
 </w:numbering>
 </file>

</xml_diff>

<commit_message>
updated readme with CSCMATCH Blocks
</commit_message>
<xml_diff>
--- a/LLD/CSCMatch-LLD.docx
+++ b/LLD/CSCMatch-LLD.docx
@@ -610,6 +610,9 @@
       <w:r>
         <w:t>EXIT</w:t>
       </w:r>
+      <w:r>
+        <w:t xml:space="preserve"> PROGRAM</w:t>
+      </w:r>
     </w:p>
     <w:p>
       <w:r>
@@ -624,6 +627,8 @@
         <w:lastRenderedPageBreak/>
         <w:t>Member</w:t>
       </w:r>
+      <w:bookmarkStart w:id="0" w:name="_GoBack"/>
+      <w:bookmarkEnd w:id="0"/>
     </w:p>
     <w:p>
       <w:pPr>
@@ -830,23 +835,46 @@
     </w:p>
     <w:p>
       <w:r>
-        <w:t>WRITE Data to Member’s data file (</w:t>
-      </w:r>
-      <w:proofErr w:type="gramStart"/>
-      <w:r>
-        <w:t>Member.[</w:t>
-      </w:r>
-      <w:proofErr w:type="gramEnd"/>
-      <w:r>
-        <w:t>MEID].</w:t>
-      </w:r>
-      <w:proofErr w:type="spellStart"/>
-      <w:r>
-        <w:t>ser</w:t>
-      </w:r>
-      <w:proofErr w:type="spellEnd"/>
-      <w:r>
-        <w:t>)</w:t>
+        <w:t>OPEN Members file</w:t>
+      </w:r>
+    </w:p>
+    <w:p>
+      <w:r>
+        <w:t>DESERIALIZE saved Member list</w:t>
+      </w:r>
+    </w:p>
+    <w:p>
+      <w:r>
+        <w:t>IF list has a matching MEID</w:t>
+      </w:r>
+    </w:p>
+    <w:p>
+      <w:pPr>
+        <w:pStyle w:val="ListParagraph"/>
+        <w:numPr>
+          <w:ilvl w:val="0"/>
+          <w:numId w:val="9"/>
+        </w:numPr>
+      </w:pPr>
+      <w:r>
+        <w:t>UPDATE Member in list</w:t>
+      </w:r>
+    </w:p>
+    <w:p>
+      <w:r>
+        <w:t>ELSE</w:t>
+      </w:r>
+    </w:p>
+    <w:p>
+      <w:pPr>
+        <w:pStyle w:val="ListParagraph"/>
+        <w:numPr>
+          <w:ilvl w:val="0"/>
+          <w:numId w:val="9"/>
+        </w:numPr>
+      </w:pPr>
+      <w:r>
+        <w:t xml:space="preserve">ADD MEMBER </w:t>
       </w:r>
     </w:p>
     <w:p>
@@ -894,8 +922,6 @@
       <w:r>
         <w:br w:type="page"/>
       </w:r>
-      <w:bookmarkStart w:id="0" w:name="_GoBack"/>
-      <w:bookmarkEnd w:id="0"/>
     </w:p>
     <w:p>
       <w:pPr>
@@ -1394,7 +1420,7 @@
   <w:abstractNum w:abstractNumId="4" w15:restartNumberingAfterBreak="0">
     <w:nsid w:val="2F5A3B29"/>
     <w:multiLevelType w:val="hybridMultilevel"/>
-    <w:tmpl w:val="A2F05802"/>
+    <w:tmpl w:val="ED706028"/>
     <w:lvl w:ilvl="0" w:tplc="04090001">
       <w:start w:val="1"/>
       <w:numFmt w:val="bullet"/>

</xml_diff>

<commit_message>
updates to code, HLD, and LLD
</commit_message>
<xml_diff>
--- a/LLD/CSCMatch-LLD.docx
+++ b/LLD/CSCMatch-LLD.docx
@@ -282,10 +282,23 @@
       <w:r>
         <w:t>)</w:t>
       </w:r>
-    </w:p>
-    <w:p>
-      <w:pPr>
-        <w:ind w:firstLine="720"/>
+      <w:r>
+        <w:tab/>
+      </w:r>
+    </w:p>
+    <w:p>
+      <w:r>
+        <w:tab/>
+        <w:t>DO</w:t>
+      </w:r>
+    </w:p>
+    <w:p>
+      <w:pPr>
+        <w:pStyle w:val="ListParagraph"/>
+        <w:numPr>
+          <w:ilvl w:val="0"/>
+          <w:numId w:val="11"/>
+        </w:numPr>
       </w:pPr>
       <w:r>
         <w:t>PRINT menu options</w:t>
@@ -293,10 +306,23 @@
     </w:p>
     <w:p>
       <w:pPr>
-        <w:ind w:firstLine="720"/>
-      </w:pPr>
-      <w:r>
-        <w:t>RETURN user input</w:t>
+        <w:pStyle w:val="ListParagraph"/>
+        <w:numPr>
+          <w:ilvl w:val="0"/>
+          <w:numId w:val="11"/>
+        </w:numPr>
+      </w:pPr>
+      <w:r>
+        <w:t>EXECUTE user command</w:t>
+      </w:r>
+    </w:p>
+    <w:p>
+      <w:r>
+        <w:tab/>
+        <w:t xml:space="preserve">WHILE user input is not </w:t>
+      </w:r>
+      <w:r>
+        <w:t>“x”</w:t>
       </w:r>
     </w:p>
     <w:p>
@@ -373,7 +399,31 @@
         <w:ind w:firstLine="720"/>
       </w:pPr>
       <w:r>
-        <w:t>FOREACH member in data</w:t>
+        <w:t>SET members equal to loaded data</w:t>
+      </w:r>
+    </w:p>
+    <w:p>
+      <w:pPr>
+        <w:pStyle w:val="Heading2"/>
+      </w:pPr>
+      <w:proofErr w:type="spellStart"/>
+      <w:proofErr w:type="gramStart"/>
+      <w:r>
+        <w:t>saveMembers</w:t>
+      </w:r>
+      <w:proofErr w:type="spellEnd"/>
+      <w:r>
+        <w:t>(</w:t>
+      </w:r>
+      <w:proofErr w:type="gramEnd"/>
+      <w:r>
+        <w:t>)</w:t>
+      </w:r>
+    </w:p>
+    <w:p>
+      <w:r>
+        <w:tab/>
+        <w:t>OPEN Members File</w:t>
       </w:r>
     </w:p>
     <w:p>
@@ -385,7 +435,15 @@
         </w:numPr>
       </w:pPr>
       <w:r>
-        <w:t>INSTANTIATE member</w:t>
+        <w:t>WRITE serializable members list to file</w:t>
+      </w:r>
+    </w:p>
+    <w:p>
+      <w:pPr>
+        <w:ind w:left="720"/>
+      </w:pPr>
+      <w:r>
+        <w:t>CLOSE Members File</w:t>
       </w:r>
     </w:p>
     <w:p>
@@ -395,7 +453,7 @@
       <w:proofErr w:type="spellStart"/>
       <w:proofErr w:type="gramStart"/>
       <w:r>
-        <w:t>saveMembers</w:t>
+        <w:t>listMembers</w:t>
       </w:r>
       <w:proofErr w:type="spellEnd"/>
       <w:r>
@@ -409,71 +467,12 @@
     <w:p>
       <w:r>
         <w:tab/>
-        <w:t>OPEN Members File</w:t>
-      </w:r>
-    </w:p>
-    <w:p>
-      <w:pPr>
-        <w:ind w:firstLine="720"/>
-      </w:pPr>
-      <w:r>
-        <w:t>FOREACH Member in members</w:t>
-      </w:r>
-    </w:p>
-    <w:p>
-      <w:pPr>
-        <w:pStyle w:val="ListParagraph"/>
-        <w:numPr>
-          <w:ilvl w:val="0"/>
-          <w:numId w:val="4"/>
-        </w:numPr>
-      </w:pPr>
-      <w:r>
-        <w:t>SERIALIZE Member</w:t>
-      </w:r>
-    </w:p>
-    <w:p>
-      <w:pPr>
-        <w:pStyle w:val="ListParagraph"/>
-        <w:numPr>
-          <w:ilvl w:val="0"/>
-          <w:numId w:val="4"/>
-        </w:numPr>
-      </w:pPr>
-      <w:r>
-        <w:t>WRITE serialized Member to file</w:t>
-      </w:r>
-    </w:p>
-    <w:p>
-      <w:pPr>
-        <w:ind w:left="720"/>
-      </w:pPr>
-      <w:r>
-        <w:t>CLOSE Members File</w:t>
-      </w:r>
-    </w:p>
-    <w:p>
-      <w:pPr>
-        <w:pStyle w:val="Heading2"/>
-      </w:pPr>
-      <w:proofErr w:type="spellStart"/>
-      <w:proofErr w:type="gramStart"/>
-      <w:r>
-        <w:t>listMembers</w:t>
-      </w:r>
-      <w:proofErr w:type="spellEnd"/>
-      <w:r>
-        <w:t>(</w:t>
-      </w:r>
-      <w:proofErr w:type="gramEnd"/>
-      <w:r>
-        <w:t>)</w:t>
-      </w:r>
-    </w:p>
-    <w:p>
-      <w:r>
-        <w:tab/>
-        <w:t>FOREACH Member in members</w:t>
+      </w:r>
+      <w:r>
+        <w:t>ITERATE</w:t>
+      </w:r>
+      <w:r>
+        <w:t xml:space="preserve"> Member in members</w:t>
       </w:r>
     </w:p>
     <w:p>
@@ -485,7 +484,179 @@
         </w:numPr>
       </w:pPr>
       <w:r>
-        <w:t xml:space="preserve">PRINT </w:t>
+        <w:t>PRINT Member</w:t>
+      </w:r>
+      <w:r>
+        <w:t xml:space="preserve"> Data</w:t>
+      </w:r>
+    </w:p>
+    <w:p>
+      <w:pPr>
+        <w:pStyle w:val="ListParagraph"/>
+        <w:numPr>
+          <w:ilvl w:val="0"/>
+          <w:numId w:val="7"/>
+        </w:numPr>
+      </w:pPr>
+      <w:r>
+        <w:t>ITERATE Member Interests</w:t>
+      </w:r>
+    </w:p>
+    <w:p>
+      <w:pPr>
+        <w:pStyle w:val="ListParagraph"/>
+        <w:numPr>
+          <w:ilvl w:val="1"/>
+          <w:numId w:val="7"/>
+        </w:numPr>
+      </w:pPr>
+      <w:r>
+        <w:t>PRINT Interest Level and Topic</w:t>
+      </w:r>
+    </w:p>
+    <w:p>
+      <w:pPr>
+        <w:pStyle w:val="Heading2"/>
+      </w:pPr>
+      <w:proofErr w:type="spellStart"/>
+      <w:proofErr w:type="gramStart"/>
+      <w:r>
+        <w:t>addMember</w:t>
+      </w:r>
+      <w:proofErr w:type="spellEnd"/>
+      <w:r>
+        <w:t>(</w:t>
+      </w:r>
+      <w:proofErr w:type="gramEnd"/>
+      <w:r>
+        <w:t>)</w:t>
+      </w:r>
+    </w:p>
+    <w:p>
+      <w:pPr>
+        <w:ind w:firstLine="720"/>
+      </w:pPr>
+      <w:r>
+        <w:t>ITERATE members list</w:t>
+      </w:r>
+    </w:p>
+    <w:p>
+      <w:pPr>
+        <w:pStyle w:val="ListParagraph"/>
+        <w:numPr>
+          <w:ilvl w:val="0"/>
+          <w:numId w:val="13"/>
+        </w:numPr>
+      </w:pPr>
+      <w:r>
+        <w:t xml:space="preserve">IF </w:t>
+      </w:r>
+      <w:r>
+        <w:t>Member IS IN members list</w:t>
+      </w:r>
+    </w:p>
+    <w:p>
+      <w:pPr>
+        <w:pStyle w:val="ListParagraph"/>
+        <w:numPr>
+          <w:ilvl w:val="1"/>
+          <w:numId w:val="13"/>
+        </w:numPr>
+      </w:pPr>
+      <w:r>
+        <w:t>UPDATE Membe</w:t>
+      </w:r>
+      <w:r>
+        <w:t>r</w:t>
+      </w:r>
+    </w:p>
+    <w:p>
+      <w:pPr>
+        <w:pStyle w:val="ListParagraph"/>
+        <w:numPr>
+          <w:ilvl w:val="0"/>
+          <w:numId w:val="13"/>
+        </w:numPr>
+      </w:pPr>
+      <w:r>
+        <w:t>ELSE</w:t>
+      </w:r>
+    </w:p>
+    <w:p>
+      <w:pPr>
+        <w:pStyle w:val="ListParagraph"/>
+        <w:numPr>
+          <w:ilvl w:val="1"/>
+          <w:numId w:val="13"/>
+        </w:numPr>
+      </w:pPr>
+      <w:r>
+        <w:t>PRINT User input instructions</w:t>
+      </w:r>
+    </w:p>
+    <w:p>
+      <w:pPr>
+        <w:pStyle w:val="ListParagraph"/>
+        <w:numPr>
+          <w:ilvl w:val="1"/>
+          <w:numId w:val="13"/>
+        </w:numPr>
+      </w:pPr>
+      <w:r>
+        <w:t>INSTANTIATE new Member</w:t>
+      </w:r>
+    </w:p>
+    <w:p>
+      <w:pPr>
+        <w:pStyle w:val="ListParagraph"/>
+        <w:numPr>
+          <w:ilvl w:val="1"/>
+          <w:numId w:val="13"/>
+        </w:numPr>
+      </w:pPr>
+      <w:r>
+        <w:t>ADD Member to members list.</w:t>
+      </w:r>
+    </w:p>
+    <w:p>
+      <w:pPr>
+        <w:pStyle w:val="Heading2"/>
+      </w:pPr>
+      <w:proofErr w:type="spellStart"/>
+      <w:r>
+        <w:t>removeMember</w:t>
+      </w:r>
+      <w:proofErr w:type="spellEnd"/>
+      <w:r>
+        <w:t>(Member)</w:t>
+      </w:r>
+    </w:p>
+    <w:p>
+      <w:r>
+        <w:t>REMOVE Member from members list</w:t>
+      </w:r>
+    </w:p>
+    <w:p>
+      <w:pPr>
+        <w:pStyle w:val="Heading2"/>
+      </w:pPr>
+      <w:proofErr w:type="spellStart"/>
+      <w:r>
+        <w:t>listMember</w:t>
+      </w:r>
+      <w:proofErr w:type="spellEnd"/>
+      <w:r>
+        <w:t>(Member)</w:t>
+      </w:r>
+    </w:p>
+    <w:p>
+      <w:r>
+        <w:t>FIND Member in members list</w:t>
+      </w:r>
+    </w:p>
+    <w:p>
+      <w:r>
+        <w:t xml:space="preserve">OUTPUT Member data by calling </w:t>
       </w:r>
       <w:proofErr w:type="spellStart"/>
       <w:r>
@@ -495,122 +666,6 @@
       <w:r>
         <w:t>()</w:t>
       </w:r>
-    </w:p>
-    <w:p>
-      <w:pPr>
-        <w:pStyle w:val="Heading2"/>
-      </w:pPr>
-      <w:proofErr w:type="spellStart"/>
-      <w:proofErr w:type="gramStart"/>
-      <w:r>
-        <w:t>addMember</w:t>
-      </w:r>
-      <w:proofErr w:type="spellEnd"/>
-      <w:r>
-        <w:t>(</w:t>
-      </w:r>
-      <w:proofErr w:type="gramEnd"/>
-      <w:r>
-        <w:t>)</w:t>
-      </w:r>
-    </w:p>
-    <w:p>
-      <w:r>
-        <w:tab/>
-        <w:t>PRINT User input instructions</w:t>
-      </w:r>
-    </w:p>
-    <w:p>
-      <w:r>
-        <w:tab/>
-        <w:t>INSTANTIATE new Member</w:t>
-      </w:r>
-    </w:p>
-    <w:p>
-      <w:r>
-        <w:tab/>
-        <w:t>ADD Member to members list.</w:t>
-      </w:r>
-    </w:p>
-    <w:p/>
-    <w:p>
-      <w:pPr>
-        <w:pStyle w:val="Heading2"/>
-      </w:pPr>
-      <w:proofErr w:type="spellStart"/>
-      <w:r>
-        <w:t>removeMember</w:t>
-      </w:r>
-      <w:proofErr w:type="spellEnd"/>
-      <w:r>
-        <w:t>(Member)</w:t>
-      </w:r>
-    </w:p>
-    <w:p>
-      <w:r>
-        <w:t>REMOVE Member from members list (</w:t>
-      </w:r>
-      <w:proofErr w:type="spellStart"/>
-      <w:proofErr w:type="gramStart"/>
-      <w:r>
-        <w:t>members.remove</w:t>
-      </w:r>
-      <w:proofErr w:type="spellEnd"/>
-      <w:proofErr w:type="gramEnd"/>
-      <w:r>
-        <w:t>(Member))</w:t>
-      </w:r>
-    </w:p>
-    <w:p>
-      <w:r>
-        <w:t xml:space="preserve">CALL </w:t>
-      </w:r>
-      <w:proofErr w:type="spellStart"/>
-      <w:proofErr w:type="gramStart"/>
-      <w:r>
-        <w:t>saveMembers</w:t>
-      </w:r>
-      <w:proofErr w:type="spellEnd"/>
-      <w:r>
-        <w:t>(</w:t>
-      </w:r>
-      <w:proofErr w:type="gramEnd"/>
-      <w:r>
-        <w:t>)</w:t>
-      </w:r>
-    </w:p>
-    <w:p>
-      <w:pPr>
-        <w:pStyle w:val="Heading2"/>
-      </w:pPr>
-      <w:proofErr w:type="spellStart"/>
-      <w:r>
-        <w:t>listMember</w:t>
-      </w:r>
-      <w:proofErr w:type="spellEnd"/>
-      <w:r>
-        <w:t>(Member)</w:t>
-      </w:r>
-    </w:p>
-    <w:p>
-      <w:r>
-        <w:t>FIND Member in members list</w:t>
-      </w:r>
-    </w:p>
-    <w:p>
-      <w:r>
-        <w:t xml:space="preserve">OUTPUT Member data by calling </w:t>
-      </w:r>
-      <w:proofErr w:type="spellStart"/>
-      <w:r>
-        <w:t>Member.toString</w:t>
-      </w:r>
-      <w:proofErr w:type="spellEnd"/>
-      <w:r>
-        <w:t>()</w:t>
-      </w:r>
-      <w:bookmarkStart w:id="0" w:name="_GoBack"/>
-      <w:bookmarkEnd w:id="0"/>
     </w:p>
     <w:p>
       <w:r>
@@ -813,7 +868,7 @@
       <w:proofErr w:type="spellStart"/>
       <w:proofErr w:type="gramStart"/>
       <w:r>
-        <w:t>saveMember</w:t>
+        <w:t>memberCompatability</w:t>
       </w:r>
       <w:proofErr w:type="spellEnd"/>
       <w:r>
@@ -821,28 +876,58 @@
       </w:r>
       <w:proofErr w:type="gramEnd"/>
       <w:r>
+        <w:t>M</w:t>
+      </w:r>
+      <w:r>
+        <w:t>ember</w:t>
+      </w:r>
+      <w:r>
+        <w:t xml:space="preserve"> </w:t>
+      </w:r>
+      <w:proofErr w:type="spellStart"/>
+      <w:r>
+        <w:t>MemberB</w:t>
+      </w:r>
+      <w:proofErr w:type="spellEnd"/>
+      <w:r>
         <w:t>)</w:t>
       </w:r>
     </w:p>
     <w:p>
       <w:r>
-        <w:t>SERIALIZE Member</w:t>
-      </w:r>
-    </w:p>
-    <w:p>
-      <w:r>
-        <w:t>OPEN Members file</w:t>
-      </w:r>
-    </w:p>
-    <w:p>
-      <w:r>
-        <w:t>DESERIALIZE saved Member list</w:t>
-      </w:r>
-    </w:p>
-    <w:p>
-      <w:r>
-        <w:t>IF list has a matching MEID</w:t>
-      </w:r>
+        <w:t>//</w:t>
+      </w:r>
+      <w:proofErr w:type="spellStart"/>
+      <w:r>
+        <w:t>MemberA</w:t>
+      </w:r>
+      <w:proofErr w:type="spellEnd"/>
+      <w:r>
+        <w:t xml:space="preserve"> refers to original member object</w:t>
+      </w:r>
+    </w:p>
+    <w:p>
+      <w:r>
+        <w:t>SET score to 0</w:t>
+      </w:r>
+    </w:p>
+    <w:p>
+      <w:r>
+        <w:t xml:space="preserve">FOR EACH of </w:t>
+      </w:r>
+      <w:proofErr w:type="spellStart"/>
+      <w:r>
+        <w:t>MemberB’s</w:t>
+      </w:r>
+      <w:proofErr w:type="spellEnd"/>
+      <w:r>
+        <w:t xml:space="preserve"> Interests as </w:t>
+      </w:r>
+      <w:proofErr w:type="spellStart"/>
+      <w:r>
+        <w:t>BInterest</w:t>
+      </w:r>
+      <w:proofErr w:type="spellEnd"/>
     </w:p>
     <w:p>
       <w:pPr>
@@ -853,12 +938,144 @@
         </w:numPr>
       </w:pPr>
       <w:r>
-        <w:t>UPDATE Member in list</w:t>
-      </w:r>
-    </w:p>
-    <w:p>
+        <w:t xml:space="preserve">FOR EACH of </w:t>
+      </w:r>
+      <w:proofErr w:type="spellStart"/>
+      <w:r>
+        <w:t>MemberA’s</w:t>
+      </w:r>
+      <w:proofErr w:type="spellEnd"/>
+      <w:r>
+        <w:t xml:space="preserve"> Interests as </w:t>
+      </w:r>
+      <w:proofErr w:type="spellStart"/>
+      <w:r>
+        <w:t>AInterest</w:t>
+      </w:r>
+      <w:proofErr w:type="spellEnd"/>
+    </w:p>
+    <w:p>
+      <w:pPr>
+        <w:pStyle w:val="ListParagraph"/>
+        <w:numPr>
+          <w:ilvl w:val="1"/>
+          <w:numId w:val="9"/>
+        </w:numPr>
+      </w:pPr>
+      <w:r>
+        <w:t xml:space="preserve">IF </w:t>
+      </w:r>
+      <w:proofErr w:type="spellStart"/>
+      <w:r>
+        <w:t>AInterest.topic</w:t>
+      </w:r>
+      <w:proofErr w:type="spellEnd"/>
+      <w:r>
+        <w:t xml:space="preserve"> = </w:t>
+      </w:r>
+      <w:proofErr w:type="spellStart"/>
+      <w:r>
+        <w:t>BInterest.topic</w:t>
+      </w:r>
+      <w:proofErr w:type="spellEnd"/>
+    </w:p>
+    <w:p>
+      <w:pPr>
+        <w:pStyle w:val="ListParagraph"/>
+        <w:numPr>
+          <w:ilvl w:val="2"/>
+          <w:numId w:val="9"/>
+        </w:numPr>
+      </w:pPr>
+      <w:r>
+        <w:t xml:space="preserve">INCREASE score by </w:t>
+      </w:r>
+      <w:proofErr w:type="spellStart"/>
+      <w:r>
+        <w:t>AInterest.level</w:t>
+      </w:r>
+      <w:proofErr w:type="spellEnd"/>
+      <w:r>
+        <w:t xml:space="preserve"> * </w:t>
+      </w:r>
+      <w:proofErr w:type="spellStart"/>
+      <w:r>
+        <w:t>BInterest.level</w:t>
+      </w:r>
+      <w:proofErr w:type="spellEnd"/>
+    </w:p>
+    <w:p>
+      <w:pPr>
+        <w:pStyle w:val="ListParagraph"/>
+        <w:numPr>
+          <w:ilvl w:val="1"/>
+          <w:numId w:val="9"/>
+        </w:numPr>
+      </w:pPr>
       <w:r>
         <w:t>ELSE</w:t>
+      </w:r>
+    </w:p>
+    <w:p>
+      <w:pPr>
+        <w:pStyle w:val="ListParagraph"/>
+        <w:numPr>
+          <w:ilvl w:val="2"/>
+          <w:numId w:val="9"/>
+        </w:numPr>
+      </w:pPr>
+      <w:r>
+        <w:t xml:space="preserve">INCREASE score by </w:t>
+      </w:r>
+      <w:proofErr w:type="spellStart"/>
+      <w:r>
+        <w:t>BInterest</w:t>
+      </w:r>
+      <w:proofErr w:type="spellEnd"/>
+      <w:r>
+        <w:t>/2</w:t>
+      </w:r>
+    </w:p>
+    <w:p>
+      <w:pPr>
+        <w:pStyle w:val="Heading2"/>
+      </w:pPr>
+      <w:proofErr w:type="spellStart"/>
+      <w:r>
+        <w:t>topMatches</w:t>
+      </w:r>
+      <w:proofErr w:type="spellEnd"/>
+      <w:r>
+        <w:t>(LinkedList&lt;Member&gt; members</w:t>
+      </w:r>
+      <w:r>
+        <w:t>)</w:t>
+      </w:r>
+    </w:p>
+    <w:p>
+      <w:r>
+        <w:t>//</w:t>
+      </w:r>
+      <w:proofErr w:type="spellStart"/>
+      <w:r>
+        <w:t>MemberA</w:t>
+      </w:r>
+      <w:proofErr w:type="spellEnd"/>
+      <w:r>
+        <w:t xml:space="preserve"> is parent object</w:t>
+      </w:r>
+    </w:p>
+    <w:p>
+      <w:r>
+        <w:t xml:space="preserve">FOR EACH </w:t>
+      </w:r>
+      <w:proofErr w:type="spellStart"/>
+      <w:r>
+        <w:t>MemberB</w:t>
+      </w:r>
+      <w:proofErr w:type="spellEnd"/>
+      <w:r>
+        <w:t xml:space="preserve"> in members</w:t>
       </w:r>
     </w:p>
     <w:p>
@@ -870,42 +1087,45 @@
         </w:numPr>
       </w:pPr>
       <w:r>
-        <w:t xml:space="preserve">ADD MEMBER </w:t>
-      </w:r>
-    </w:p>
-    <w:p>
-      <w:pPr>
-        <w:pStyle w:val="Heading2"/>
-      </w:pPr>
-      <w:proofErr w:type="spellStart"/>
-      <w:r>
-        <w:t>memberCompatability</w:t>
-      </w:r>
-      <w:proofErr w:type="spellEnd"/>
-      <w:r>
-        <w:t>(</w:t>
-      </w:r>
-      <w:r>
-        <w:t>M</w:t>
-      </w:r>
-      <w:r>
-        <w:t>ember)</w:t>
-      </w:r>
+        <w:t xml:space="preserve">IF </w:t>
+      </w:r>
+      <w:proofErr w:type="spellStart"/>
+      <w:r>
+        <w:t>MemberA.meid</w:t>
+      </w:r>
+      <w:proofErr w:type="spellEnd"/>
+      <w:r>
+        <w:t xml:space="preserve"> DOES NOT EQUAL </w:t>
+      </w:r>
+      <w:proofErr w:type="spellStart"/>
+      <w:r>
+        <w:t>MemberB.meid</w:t>
+      </w:r>
+      <w:proofErr w:type="spellEnd"/>
+    </w:p>
+    <w:p>
+      <w:pPr>
+        <w:pStyle w:val="ListParagraph"/>
+        <w:numPr>
+          <w:ilvl w:val="1"/>
+          <w:numId w:val="9"/>
+        </w:numPr>
+      </w:pPr>
+      <w:r>
+        <w:t xml:space="preserve">ADD/UPDATE Match object for </w:t>
+      </w:r>
+      <w:proofErr w:type="spellStart"/>
+      <w:r>
+        <w:t>MemberB</w:t>
+      </w:r>
+      <w:proofErr w:type="spellEnd"/>
+      <w:r>
+        <w:t xml:space="preserve"> and </w:t>
+      </w:r>
+      <w:bookmarkStart w:id="0" w:name="_GoBack"/>
+      <w:bookmarkEnd w:id="0"/>
     </w:p>
     <w:p/>
-    <w:p>
-      <w:pPr>
-        <w:pStyle w:val="Heading2"/>
-      </w:pPr>
-      <w:proofErr w:type="spellStart"/>
-      <w:r>
-        <w:t>topMatches</w:t>
-      </w:r>
-      <w:proofErr w:type="spellEnd"/>
-      <w:r>
-        <w:t>(number)</w:t>
-      </w:r>
-    </w:p>
     <w:p>
       <w:pPr>
         <w:rPr>
@@ -964,17 +1184,17 @@
   <w:abstractNum w:abstractNumId="0" w15:restartNumberingAfterBreak="0">
     <w:nsid w:val="05C04F15"/>
     <w:multiLevelType w:val="hybridMultilevel"/>
-    <w:tmpl w:val="93CED52E"/>
-    <w:lvl w:ilvl="0" w:tplc="0409000B">
-      <w:start w:val="1"/>
-      <w:numFmt w:val="bullet"/>
-      <w:lvlText w:val=""/>
+    <w:tmpl w:val="EA66D9C8"/>
+    <w:lvl w:ilvl="0" w:tplc="04090001">
+      <w:start w:val="1"/>
+      <w:numFmt w:val="bullet"/>
+      <w:lvlText w:val=""/>
       <w:lvlJc w:val="left"/>
       <w:pPr>
         <w:ind w:left="1080" w:hanging="360"/>
       </w:pPr>
       <w:rPr>
-        <w:rFonts w:ascii="Wingdings" w:hAnsi="Wingdings" w:hint="default"/>
+        <w:rFonts w:ascii="Symbol" w:hAnsi="Symbol" w:hint="default"/>
       </w:rPr>
     </w:lvl>
     <w:lvl w:ilvl="1" w:tplc="04090003">
@@ -1416,7 +1636,7 @@
   <w:abstractNum w:abstractNumId="4" w15:restartNumberingAfterBreak="0">
     <w:nsid w:val="2F5A3B29"/>
     <w:multiLevelType w:val="hybridMultilevel"/>
-    <w:tmpl w:val="ED706028"/>
+    <w:tmpl w:val="557266FA"/>
     <w:lvl w:ilvl="0" w:tplc="04090001">
       <w:start w:val="1"/>
       <w:numFmt w:val="bullet"/>
@@ -1429,7 +1649,7 @@
         <w:rFonts w:ascii="Symbol" w:hAnsi="Symbol" w:hint="default"/>
       </w:rPr>
     </w:lvl>
-    <w:lvl w:ilvl="1" w:tplc="04090003" w:tentative="1">
+    <w:lvl w:ilvl="1" w:tplc="04090003">
       <w:start w:val="1"/>
       <w:numFmt w:val="bullet"/>
       <w:lvlText w:val="o"/>
@@ -1441,7 +1661,7 @@
         <w:rFonts w:ascii="Courier New" w:hAnsi="Courier New" w:cs="Courier New" w:hint="default"/>
       </w:rPr>
     </w:lvl>
-    <w:lvl w:ilvl="2" w:tplc="04090005" w:tentative="1">
+    <w:lvl w:ilvl="2" w:tplc="04090005">
       <w:start w:val="1"/>
       <w:numFmt w:val="bullet"/>
       <w:lvlText w:val=""/>
@@ -1527,6 +1747,232 @@
     </w:lvl>
   </w:abstractNum>
   <w:abstractNum w:abstractNumId="5" w15:restartNumberingAfterBreak="0">
+    <w:nsid w:val="31A65834"/>
+    <w:multiLevelType w:val="hybridMultilevel"/>
+    <w:tmpl w:val="9EEE89D6"/>
+    <w:lvl w:ilvl="0" w:tplc="04090001">
+      <w:start w:val="1"/>
+      <w:numFmt w:val="bullet"/>
+      <w:lvlText w:val=""/>
+      <w:lvlJc w:val="left"/>
+      <w:pPr>
+        <w:ind w:left="1800" w:hanging="360"/>
+      </w:pPr>
+      <w:rPr>
+        <w:rFonts w:ascii="Symbol" w:hAnsi="Symbol" w:hint="default"/>
+      </w:rPr>
+    </w:lvl>
+    <w:lvl w:ilvl="1" w:tplc="04090003" w:tentative="1">
+      <w:start w:val="1"/>
+      <w:numFmt w:val="bullet"/>
+      <w:lvlText w:val="o"/>
+      <w:lvlJc w:val="left"/>
+      <w:pPr>
+        <w:ind w:left="2520" w:hanging="360"/>
+      </w:pPr>
+      <w:rPr>
+        <w:rFonts w:ascii="Courier New" w:hAnsi="Courier New" w:cs="Courier New" w:hint="default"/>
+      </w:rPr>
+    </w:lvl>
+    <w:lvl w:ilvl="2" w:tplc="04090005" w:tentative="1">
+      <w:start w:val="1"/>
+      <w:numFmt w:val="bullet"/>
+      <w:lvlText w:val=""/>
+      <w:lvlJc w:val="left"/>
+      <w:pPr>
+        <w:ind w:left="3240" w:hanging="360"/>
+      </w:pPr>
+      <w:rPr>
+        <w:rFonts w:ascii="Wingdings" w:hAnsi="Wingdings" w:hint="default"/>
+      </w:rPr>
+    </w:lvl>
+    <w:lvl w:ilvl="3" w:tplc="04090001" w:tentative="1">
+      <w:start w:val="1"/>
+      <w:numFmt w:val="bullet"/>
+      <w:lvlText w:val=""/>
+      <w:lvlJc w:val="left"/>
+      <w:pPr>
+        <w:ind w:left="3960" w:hanging="360"/>
+      </w:pPr>
+      <w:rPr>
+        <w:rFonts w:ascii="Symbol" w:hAnsi="Symbol" w:hint="default"/>
+      </w:rPr>
+    </w:lvl>
+    <w:lvl w:ilvl="4" w:tplc="04090003" w:tentative="1">
+      <w:start w:val="1"/>
+      <w:numFmt w:val="bullet"/>
+      <w:lvlText w:val="o"/>
+      <w:lvlJc w:val="left"/>
+      <w:pPr>
+        <w:ind w:left="4680" w:hanging="360"/>
+      </w:pPr>
+      <w:rPr>
+        <w:rFonts w:ascii="Courier New" w:hAnsi="Courier New" w:cs="Courier New" w:hint="default"/>
+      </w:rPr>
+    </w:lvl>
+    <w:lvl w:ilvl="5" w:tplc="04090005" w:tentative="1">
+      <w:start w:val="1"/>
+      <w:numFmt w:val="bullet"/>
+      <w:lvlText w:val=""/>
+      <w:lvlJc w:val="left"/>
+      <w:pPr>
+        <w:ind w:left="5400" w:hanging="360"/>
+      </w:pPr>
+      <w:rPr>
+        <w:rFonts w:ascii="Wingdings" w:hAnsi="Wingdings" w:hint="default"/>
+      </w:rPr>
+    </w:lvl>
+    <w:lvl w:ilvl="6" w:tplc="04090001" w:tentative="1">
+      <w:start w:val="1"/>
+      <w:numFmt w:val="bullet"/>
+      <w:lvlText w:val=""/>
+      <w:lvlJc w:val="left"/>
+      <w:pPr>
+        <w:ind w:left="6120" w:hanging="360"/>
+      </w:pPr>
+      <w:rPr>
+        <w:rFonts w:ascii="Symbol" w:hAnsi="Symbol" w:hint="default"/>
+      </w:rPr>
+    </w:lvl>
+    <w:lvl w:ilvl="7" w:tplc="04090003" w:tentative="1">
+      <w:start w:val="1"/>
+      <w:numFmt w:val="bullet"/>
+      <w:lvlText w:val="o"/>
+      <w:lvlJc w:val="left"/>
+      <w:pPr>
+        <w:ind w:left="6840" w:hanging="360"/>
+      </w:pPr>
+      <w:rPr>
+        <w:rFonts w:ascii="Courier New" w:hAnsi="Courier New" w:cs="Courier New" w:hint="default"/>
+      </w:rPr>
+    </w:lvl>
+    <w:lvl w:ilvl="8" w:tplc="04090005" w:tentative="1">
+      <w:start w:val="1"/>
+      <w:numFmt w:val="bullet"/>
+      <w:lvlText w:val=""/>
+      <w:lvlJc w:val="left"/>
+      <w:pPr>
+        <w:ind w:left="7560" w:hanging="360"/>
+      </w:pPr>
+      <w:rPr>
+        <w:rFonts w:ascii="Wingdings" w:hAnsi="Wingdings" w:hint="default"/>
+      </w:rPr>
+    </w:lvl>
+  </w:abstractNum>
+  <w:abstractNum w:abstractNumId="6" w15:restartNumberingAfterBreak="0">
+    <w:nsid w:val="389B6396"/>
+    <w:multiLevelType w:val="hybridMultilevel"/>
+    <w:tmpl w:val="57DC1A3E"/>
+    <w:lvl w:ilvl="0" w:tplc="04090001">
+      <w:start w:val="1"/>
+      <w:numFmt w:val="bullet"/>
+      <w:lvlText w:val=""/>
+      <w:lvlJc w:val="left"/>
+      <w:pPr>
+        <w:ind w:left="1080" w:hanging="360"/>
+      </w:pPr>
+      <w:rPr>
+        <w:rFonts w:ascii="Symbol" w:hAnsi="Symbol" w:hint="default"/>
+      </w:rPr>
+    </w:lvl>
+    <w:lvl w:ilvl="1" w:tplc="04090003" w:tentative="1">
+      <w:start w:val="1"/>
+      <w:numFmt w:val="bullet"/>
+      <w:lvlText w:val="o"/>
+      <w:lvlJc w:val="left"/>
+      <w:pPr>
+        <w:ind w:left="1800" w:hanging="360"/>
+      </w:pPr>
+      <w:rPr>
+        <w:rFonts w:ascii="Courier New" w:hAnsi="Courier New" w:cs="Courier New" w:hint="default"/>
+      </w:rPr>
+    </w:lvl>
+    <w:lvl w:ilvl="2" w:tplc="04090005" w:tentative="1">
+      <w:start w:val="1"/>
+      <w:numFmt w:val="bullet"/>
+      <w:lvlText w:val=""/>
+      <w:lvlJc w:val="left"/>
+      <w:pPr>
+        <w:ind w:left="2520" w:hanging="360"/>
+      </w:pPr>
+      <w:rPr>
+        <w:rFonts w:ascii="Wingdings" w:hAnsi="Wingdings" w:hint="default"/>
+      </w:rPr>
+    </w:lvl>
+    <w:lvl w:ilvl="3" w:tplc="04090001" w:tentative="1">
+      <w:start w:val="1"/>
+      <w:numFmt w:val="bullet"/>
+      <w:lvlText w:val=""/>
+      <w:lvlJc w:val="left"/>
+      <w:pPr>
+        <w:ind w:left="3240" w:hanging="360"/>
+      </w:pPr>
+      <w:rPr>
+        <w:rFonts w:ascii="Symbol" w:hAnsi="Symbol" w:hint="default"/>
+      </w:rPr>
+    </w:lvl>
+    <w:lvl w:ilvl="4" w:tplc="04090003" w:tentative="1">
+      <w:start w:val="1"/>
+      <w:numFmt w:val="bullet"/>
+      <w:lvlText w:val="o"/>
+      <w:lvlJc w:val="left"/>
+      <w:pPr>
+        <w:ind w:left="3960" w:hanging="360"/>
+      </w:pPr>
+      <w:rPr>
+        <w:rFonts w:ascii="Courier New" w:hAnsi="Courier New" w:cs="Courier New" w:hint="default"/>
+      </w:rPr>
+    </w:lvl>
+    <w:lvl w:ilvl="5" w:tplc="04090005" w:tentative="1">
+      <w:start w:val="1"/>
+      <w:numFmt w:val="bullet"/>
+      <w:lvlText w:val=""/>
+      <w:lvlJc w:val="left"/>
+      <w:pPr>
+        <w:ind w:left="4680" w:hanging="360"/>
+      </w:pPr>
+      <w:rPr>
+        <w:rFonts w:ascii="Wingdings" w:hAnsi="Wingdings" w:hint="default"/>
+      </w:rPr>
+    </w:lvl>
+    <w:lvl w:ilvl="6" w:tplc="04090001" w:tentative="1">
+      <w:start w:val="1"/>
+      <w:numFmt w:val="bullet"/>
+      <w:lvlText w:val=""/>
+      <w:lvlJc w:val="left"/>
+      <w:pPr>
+        <w:ind w:left="5400" w:hanging="360"/>
+      </w:pPr>
+      <w:rPr>
+        <w:rFonts w:ascii="Symbol" w:hAnsi="Symbol" w:hint="default"/>
+      </w:rPr>
+    </w:lvl>
+    <w:lvl w:ilvl="7" w:tplc="04090003" w:tentative="1">
+      <w:start w:val="1"/>
+      <w:numFmt w:val="bullet"/>
+      <w:lvlText w:val="o"/>
+      <w:lvlJc w:val="left"/>
+      <w:pPr>
+        <w:ind w:left="6120" w:hanging="360"/>
+      </w:pPr>
+      <w:rPr>
+        <w:rFonts w:ascii="Courier New" w:hAnsi="Courier New" w:cs="Courier New" w:hint="default"/>
+      </w:rPr>
+    </w:lvl>
+    <w:lvl w:ilvl="8" w:tplc="04090005" w:tentative="1">
+      <w:start w:val="1"/>
+      <w:numFmt w:val="bullet"/>
+      <w:lvlText w:val=""/>
+      <w:lvlJc w:val="left"/>
+      <w:pPr>
+        <w:ind w:left="6840" w:hanging="360"/>
+      </w:pPr>
+      <w:rPr>
+        <w:rFonts w:ascii="Wingdings" w:hAnsi="Wingdings" w:hint="default"/>
+      </w:rPr>
+    </w:lvl>
+  </w:abstractNum>
+  <w:abstractNum w:abstractNumId="7" w15:restartNumberingAfterBreak="0">
     <w:nsid w:val="477F03C0"/>
     <w:multiLevelType w:val="hybridMultilevel"/>
     <w:tmpl w:val="8634E528"/>
@@ -1639,7 +2085,120 @@
       </w:rPr>
     </w:lvl>
   </w:abstractNum>
-  <w:abstractNum w:abstractNumId="6" w15:restartNumberingAfterBreak="0">
+  <w:abstractNum w:abstractNumId="8" w15:restartNumberingAfterBreak="0">
+    <w:nsid w:val="49255A38"/>
+    <w:multiLevelType w:val="hybridMultilevel"/>
+    <w:tmpl w:val="E040AE94"/>
+    <w:lvl w:ilvl="0" w:tplc="04090001">
+      <w:start w:val="1"/>
+      <w:numFmt w:val="bullet"/>
+      <w:lvlText w:val=""/>
+      <w:lvlJc w:val="left"/>
+      <w:pPr>
+        <w:ind w:left="1080" w:hanging="360"/>
+      </w:pPr>
+      <w:rPr>
+        <w:rFonts w:ascii="Symbol" w:hAnsi="Symbol" w:hint="default"/>
+      </w:rPr>
+    </w:lvl>
+    <w:lvl w:ilvl="1" w:tplc="04090003">
+      <w:start w:val="1"/>
+      <w:numFmt w:val="bullet"/>
+      <w:lvlText w:val="o"/>
+      <w:lvlJc w:val="left"/>
+      <w:pPr>
+        <w:ind w:left="1800" w:hanging="360"/>
+      </w:pPr>
+      <w:rPr>
+        <w:rFonts w:ascii="Courier New" w:hAnsi="Courier New" w:cs="Courier New" w:hint="default"/>
+      </w:rPr>
+    </w:lvl>
+    <w:lvl w:ilvl="2" w:tplc="04090005" w:tentative="1">
+      <w:start w:val="1"/>
+      <w:numFmt w:val="bullet"/>
+      <w:lvlText w:val=""/>
+      <w:lvlJc w:val="left"/>
+      <w:pPr>
+        <w:ind w:left="2520" w:hanging="360"/>
+      </w:pPr>
+      <w:rPr>
+        <w:rFonts w:ascii="Wingdings" w:hAnsi="Wingdings" w:hint="default"/>
+      </w:rPr>
+    </w:lvl>
+    <w:lvl w:ilvl="3" w:tplc="04090001" w:tentative="1">
+      <w:start w:val="1"/>
+      <w:numFmt w:val="bullet"/>
+      <w:lvlText w:val=""/>
+      <w:lvlJc w:val="left"/>
+      <w:pPr>
+        <w:ind w:left="3240" w:hanging="360"/>
+      </w:pPr>
+      <w:rPr>
+        <w:rFonts w:ascii="Symbol" w:hAnsi="Symbol" w:hint="default"/>
+      </w:rPr>
+    </w:lvl>
+    <w:lvl w:ilvl="4" w:tplc="04090003" w:tentative="1">
+      <w:start w:val="1"/>
+      <w:numFmt w:val="bullet"/>
+      <w:lvlText w:val="o"/>
+      <w:lvlJc w:val="left"/>
+      <w:pPr>
+        <w:ind w:left="3960" w:hanging="360"/>
+      </w:pPr>
+      <w:rPr>
+        <w:rFonts w:ascii="Courier New" w:hAnsi="Courier New" w:cs="Courier New" w:hint="default"/>
+      </w:rPr>
+    </w:lvl>
+    <w:lvl w:ilvl="5" w:tplc="04090005" w:tentative="1">
+      <w:start w:val="1"/>
+      <w:numFmt w:val="bullet"/>
+      <w:lvlText w:val=""/>
+      <w:lvlJc w:val="left"/>
+      <w:pPr>
+        <w:ind w:left="4680" w:hanging="360"/>
+      </w:pPr>
+      <w:rPr>
+        <w:rFonts w:ascii="Wingdings" w:hAnsi="Wingdings" w:hint="default"/>
+      </w:rPr>
+    </w:lvl>
+    <w:lvl w:ilvl="6" w:tplc="04090001" w:tentative="1">
+      <w:start w:val="1"/>
+      <w:numFmt w:val="bullet"/>
+      <w:lvlText w:val=""/>
+      <w:lvlJc w:val="left"/>
+      <w:pPr>
+        <w:ind w:left="5400" w:hanging="360"/>
+      </w:pPr>
+      <w:rPr>
+        <w:rFonts w:ascii="Symbol" w:hAnsi="Symbol" w:hint="default"/>
+      </w:rPr>
+    </w:lvl>
+    <w:lvl w:ilvl="7" w:tplc="04090003" w:tentative="1">
+      <w:start w:val="1"/>
+      <w:numFmt w:val="bullet"/>
+      <w:lvlText w:val="o"/>
+      <w:lvlJc w:val="left"/>
+      <w:pPr>
+        <w:ind w:left="6120" w:hanging="360"/>
+      </w:pPr>
+      <w:rPr>
+        <w:rFonts w:ascii="Courier New" w:hAnsi="Courier New" w:cs="Courier New" w:hint="default"/>
+      </w:rPr>
+    </w:lvl>
+    <w:lvl w:ilvl="8" w:tplc="04090005" w:tentative="1">
+      <w:start w:val="1"/>
+      <w:numFmt w:val="bullet"/>
+      <w:lvlText w:val=""/>
+      <w:lvlJc w:val="left"/>
+      <w:pPr>
+        <w:ind w:left="6840" w:hanging="360"/>
+      </w:pPr>
+      <w:rPr>
+        <w:rFonts w:ascii="Wingdings" w:hAnsi="Wingdings" w:hint="default"/>
+      </w:rPr>
+    </w:lvl>
+  </w:abstractNum>
+  <w:abstractNum w:abstractNumId="9" w15:restartNumberingAfterBreak="0">
     <w:nsid w:val="54B90CCF"/>
     <w:multiLevelType w:val="hybridMultilevel"/>
     <w:tmpl w:val="153E66C4"/>
@@ -1752,20 +2311,20 @@
       </w:rPr>
     </w:lvl>
   </w:abstractNum>
-  <w:abstractNum w:abstractNumId="7" w15:restartNumberingAfterBreak="0">
+  <w:abstractNum w:abstractNumId="10" w15:restartNumberingAfterBreak="0">
     <w:nsid w:val="64782DD8"/>
     <w:multiLevelType w:val="hybridMultilevel"/>
-    <w:tmpl w:val="8FDA224E"/>
-    <w:lvl w:ilvl="0" w:tplc="0409000B">
-      <w:start w:val="1"/>
-      <w:numFmt w:val="bullet"/>
-      <w:lvlText w:val=""/>
+    <w:tmpl w:val="D1DA285C"/>
+    <w:lvl w:ilvl="0" w:tplc="04090001">
+      <w:start w:val="1"/>
+      <w:numFmt w:val="bullet"/>
+      <w:lvlText w:val=""/>
       <w:lvlJc w:val="left"/>
       <w:pPr>
         <w:ind w:left="1080" w:hanging="360"/>
       </w:pPr>
       <w:rPr>
-        <w:rFonts w:ascii="Wingdings" w:hAnsi="Wingdings" w:hint="default"/>
+        <w:rFonts w:ascii="Symbol" w:hAnsi="Symbol" w:hint="default"/>
       </w:rPr>
     </w:lvl>
     <w:lvl w:ilvl="1" w:tplc="04090003" w:tentative="1">
@@ -1865,23 +2424,23 @@
       </w:rPr>
     </w:lvl>
   </w:abstractNum>
-  <w:abstractNum w:abstractNumId="8" w15:restartNumberingAfterBreak="0">
+  <w:abstractNum w:abstractNumId="11" w15:restartNumberingAfterBreak="0">
     <w:nsid w:val="66EF31E9"/>
     <w:multiLevelType w:val="hybridMultilevel"/>
-    <w:tmpl w:val="CCEC01FA"/>
-    <w:lvl w:ilvl="0" w:tplc="0409000B">
-      <w:start w:val="1"/>
-      <w:numFmt w:val="bullet"/>
-      <w:lvlText w:val=""/>
+    <w:tmpl w:val="A25AFC74"/>
+    <w:lvl w:ilvl="0" w:tplc="04090001">
+      <w:start w:val="1"/>
+      <w:numFmt w:val="bullet"/>
+      <w:lvlText w:val=""/>
       <w:lvlJc w:val="left"/>
       <w:pPr>
         <w:ind w:left="1080" w:hanging="360"/>
       </w:pPr>
       <w:rPr>
-        <w:rFonts w:ascii="Wingdings" w:hAnsi="Wingdings" w:hint="default"/>
-      </w:rPr>
-    </w:lvl>
-    <w:lvl w:ilvl="1" w:tplc="04090003" w:tentative="1">
+        <w:rFonts w:ascii="Symbol" w:hAnsi="Symbol" w:hint="default"/>
+      </w:rPr>
+    </w:lvl>
+    <w:lvl w:ilvl="1" w:tplc="04090003">
       <w:start w:val="1"/>
       <w:numFmt w:val="bullet"/>
       <w:lvlText w:val="o"/>
@@ -1978,7 +2537,7 @@
       </w:rPr>
     </w:lvl>
   </w:abstractNum>
-  <w:abstractNum w:abstractNumId="9" w15:restartNumberingAfterBreak="0">
+  <w:abstractNum w:abstractNumId="12" w15:restartNumberingAfterBreak="0">
     <w:nsid w:val="78E10F6A"/>
     <w:multiLevelType w:val="hybridMultilevel"/>
     <w:tmpl w:val="3FE4A226"/>
@@ -2098,19 +2657,19 @@
     <w:abstractNumId w:val="3"/>
   </w:num>
   <w:num w:numId="3">
-    <w:abstractNumId w:val="5"/>
+    <w:abstractNumId w:val="7"/>
   </w:num>
   <w:num w:numId="4">
     <w:abstractNumId w:val="0"/>
   </w:num>
   <w:num w:numId="5">
-    <w:abstractNumId w:val="9"/>
+    <w:abstractNumId w:val="12"/>
   </w:num>
   <w:num w:numId="6">
-    <w:abstractNumId w:val="7"/>
+    <w:abstractNumId w:val="10"/>
   </w:num>
   <w:num w:numId="7">
-    <w:abstractNumId w:val="8"/>
+    <w:abstractNumId w:val="11"/>
   </w:num>
   <w:num w:numId="8">
     <w:abstractNumId w:val="1"/>
@@ -2119,7 +2678,16 @@
     <w:abstractNumId w:val="4"/>
   </w:num>
   <w:num w:numId="10">
+    <w:abstractNumId w:val="9"/>
+  </w:num>
+  <w:num w:numId="11">
     <w:abstractNumId w:val="6"/>
+  </w:num>
+  <w:num w:numId="12">
+    <w:abstractNumId w:val="5"/>
+  </w:num>
+  <w:num w:numId="13">
+    <w:abstractNumId w:val="8"/>
   </w:num>
 </w:numbering>
 </file>

</xml_diff>